<commit_message>
Artefacto 7 a pdf
</commit_message>
<xml_diff>
--- a/Plantillas Artefactos Word/PlantillaArtefacto7.docx
+++ b/Plantillas Artefactos Word/PlantillaArtefacto7.docx
@@ -1,67 +1,62 @@
 
 <file path=word/document.xml><?xml version="1.0" encoding="utf-8"?>
-<w:document xmlns:wpc="http://schemas.microsoft.com/office/word/2010/wordprocessingCanvas" xmlns:cx="http://schemas.microsoft.com/office/drawing/2014/chartex" xmlns:cx1="http://schemas.microsoft.com/office/drawing/2015/9/8/chartex" xmlns:cx2="http://schemas.microsoft.com/office/drawing/2015/10/21/chartex" xmlns:cx3="http://schemas.microsoft.com/office/drawing/2016/5/9/chartex" xmlns:cx4="http://schemas.microsoft.com/office/drawing/2016/5/10/chartex" xmlns:cx5="http://schemas.microsoft.com/office/drawing/2016/5/11/chartex" xmlns:cx6="http://schemas.microsoft.com/office/drawing/2016/5/12/chartex" xmlns:cx7="http://schemas.microsoft.com/office/drawing/2016/5/13/chartex" xmlns:cx8="http://schemas.microsoft.com/office/drawing/2016/5/14/chartex" xmlns:mc="http://schemas.openxmlformats.org/markup-compatibility/2006" xmlns:aink="http://schemas.microsoft.com/office/drawing/2016/ink" xmlns:am3d="http://schemas.microsoft.com/office/drawing/2017/model3d" xmlns:o="urn:schemas-microsoft-com:office:office" xmlns:oel="http://schemas.microsoft.com/office/2019/extlst" xmlns:r="http://schemas.openxmlformats.org/officeDocument/2006/relationships" xmlns:m="http://schemas.openxmlformats.org/officeDocument/2006/math" xmlns:v="urn:schemas-microsoft-com:vml" xmlns:wp14="http://schemas.microsoft.com/office/word/2010/wordprocessingDrawing" xmlns:wp="http://schemas.openxmlformats.org/drawingml/2006/wordprocessingDrawing" xmlns:w10="urn:schemas-microsoft-com:office:word" xmlns:w="http://schemas.openxmlformats.org/wordprocessingml/2006/main" xmlns:w14="http://schemas.microsoft.com/office/word/2010/wordml" xmlns:w15="http://schemas.microsoft.com/office/word/2012/wordml" xmlns:w16cex="http://schemas.microsoft.com/office/word/2018/wordml/cex" xmlns:w16cid="http://schemas.microsoft.com/office/word/2016/wordml/cid" xmlns:w16="http://schemas.microsoft.com/office/word/2018/wordml" xmlns:w16du="http://schemas.microsoft.com/office/word/2023/wordml/word16du" xmlns:w16sdtdh="http://schemas.microsoft.com/office/word/2020/wordml/sdtdatahash" xmlns:w16se="http://schemas.microsoft.com/office/word/2015/wordml/symex" xmlns:wpg="http://schemas.microsoft.com/office/word/2010/wordprocessingGroup" xmlns:wpi="http://schemas.microsoft.com/office/word/2010/wordprocessingInk" xmlns:wne="http://schemas.microsoft.com/office/word/2006/wordml" xmlns:wps="http://schemas.microsoft.com/office/word/2010/wordprocessingShape" mc:Ignorable="w14 w15 w16se w16cid w16 w16cex w16sdtdh w16du wp14">
+<w:document xmlns:o="urn:schemas-microsoft-com:office:office" xmlns:r="http://schemas.openxmlformats.org/officeDocument/2006/relationships" xmlns:v="urn:schemas-microsoft-com:vml" xmlns:w="http://schemas.openxmlformats.org/wordprocessingml/2006/main" xmlns:w10="urn:schemas-microsoft-com:office:word" xmlns:wp="http://schemas.openxmlformats.org/drawingml/2006/wordprocessingDrawing" xmlns:wps="http://schemas.microsoft.com/office/word/2010/wordprocessingShape" xmlns:wpg="http://schemas.microsoft.com/office/word/2010/wordprocessingGroup" xmlns:mc="http://schemas.openxmlformats.org/markup-compatibility/2006" xmlns:wp14="http://schemas.microsoft.com/office/word/2010/wordprocessingDrawing" xmlns:w14="http://schemas.microsoft.com/office/word/2010/wordml" mc:Ignorable="w14 wp14">
   <w:body>
     <w:sdt>
       <w:sdtPr>
-        <w:rPr>
-          <w:rFonts w:asciiTheme="minorHAnsi" w:eastAsiaTheme="minorHAnsi" w:hAnsiTheme="minorHAnsi" w:cstheme="minorBidi"/>
-          <w:b w:val="0"/>
-          <w:bCs w:val="0"/>
-          <w:sz w:val="22"/>
-          <w:szCs w:val="22"/>
-        </w:rPr>
-        <w:id w:val="1601140432"/>
         <w:docPartObj>
           <w:docPartGallery w:val="Table of Contents"/>
-          <w:docPartUnique/>
+          <w:docPartUnique w:val="true"/>
         </w:docPartObj>
       </w:sdtPr>
       <w:sdtContent>
         <w:p>
           <w:pPr>
-            <w:pStyle w:val="Encabezadodelista"/>
+            <w:pStyle w:val="Toaheading"/>
+            <w:spacing w:before="240" w:after="120"/>
+            <w:rPr/>
           </w:pPr>
           <w:r>
+            <w:rPr/>
             <w:t>Contenido</w:t>
           </w:r>
         </w:p>
         <w:p>
           <w:pPr>
-            <w:pStyle w:val="TDC1"/>
+            <w:pStyle w:val="Sumario1"/>
             <w:tabs>
-              <w:tab w:val="right" w:leader="dot" w:pos="9746"/>
+              <w:tab w:val="clear" w:pos="708"/>
+              <w:tab w:val="right" w:pos="9746" w:leader="dot"/>
             </w:tabs>
+            <w:rPr/>
           </w:pPr>
           <w:r>
             <w:fldChar w:fldCharType="begin"/>
           </w:r>
           <w:r>
             <w:rPr>
+              <w:webHidden/>
               <w:rStyle w:val="Enlacedelndice"/>
-              <w:webHidden/>
+              <w:vanish w:val="false"/>
             </w:rPr>
-            <w:instrText>TOC \z \o "1-3" \u \h</w:instrText>
+            <w:instrText> TOC \z \o "1-3" \u \h</w:instrText>
           </w:r>
           <w:r>
             <w:rPr>
+              <w:webHidden/>
               <w:rStyle w:val="Enlacedelndice"/>
+              <w:vanish w:val="false"/>
             </w:rPr>
             <w:fldChar w:fldCharType="separate"/>
           </w:r>
           <w:hyperlink w:anchor="__RefHeading___Toc116_1595296725">
             <w:r>
               <w:rPr>
+                <w:webHidden/>
                 <w:rStyle w:val="Enlacedelndice"/>
-                <w:webHidden/>
+                <w:vanish w:val="false"/>
               </w:rPr>
               <w:t>7. Modelo de diseño</w:t>
-            </w:r>
-            <w:r>
-              <w:rPr>
-                <w:rStyle w:val="Enlacedelndice"/>
-                <w:webHidden/>
-              </w:rPr>
               <w:tab/>
               <w:t>2</w:t>
             </w:r>
@@ -69,24 +64,21 @@
         </w:p>
         <w:p>
           <w:pPr>
-            <w:pStyle w:val="TDC1"/>
+            <w:pStyle w:val="Sumario1"/>
             <w:tabs>
-              <w:tab w:val="right" w:leader="dot" w:pos="9746"/>
+              <w:tab w:val="clear" w:pos="708"/>
+              <w:tab w:val="right" w:pos="9746" w:leader="dot"/>
             </w:tabs>
+            <w:rPr/>
           </w:pPr>
           <w:hyperlink w:anchor="__RefHeading___Toc118_1595296725">
             <w:r>
               <w:rPr>
+                <w:webHidden/>
                 <w:rStyle w:val="Enlacedelndice"/>
-                <w:webHidden/>
+                <w:vanish w:val="false"/>
               </w:rPr>
               <w:t>7.1. Diagrama de clases de diseño</w:t>
-            </w:r>
-            <w:r>
-              <w:rPr>
-                <w:rStyle w:val="Enlacedelndice"/>
-                <w:webHidden/>
-              </w:rPr>
               <w:tab/>
               <w:t>2</w:t>
             </w:r>
@@ -94,24 +86,21 @@
         </w:p>
         <w:p>
           <w:pPr>
-            <w:pStyle w:val="TDC1"/>
+            <w:pStyle w:val="Sumario1"/>
             <w:tabs>
-              <w:tab w:val="right" w:leader="dot" w:pos="9746"/>
+              <w:tab w:val="clear" w:pos="708"/>
+              <w:tab w:val="right" w:pos="9746" w:leader="dot"/>
             </w:tabs>
+            <w:rPr/>
           </w:pPr>
           <w:hyperlink w:anchor="__RefHeading___Toc120_1595296725">
             <w:r>
               <w:rPr>
+                <w:webHidden/>
                 <w:rStyle w:val="Enlacedelndice"/>
-                <w:webHidden/>
+                <w:vanish w:val="false"/>
               </w:rPr>
               <w:t>7.2. Modelo de objetos de software y sus colaboraciones</w:t>
-            </w:r>
-            <w:r>
-              <w:rPr>
-                <w:rStyle w:val="Enlacedelndice"/>
-                <w:webHidden/>
-              </w:rPr>
               <w:tab/>
               <w:t>2</w:t>
             </w:r>
@@ -119,16 +108,19 @@
         </w:p>
         <w:p>
           <w:pPr>
-            <w:pStyle w:val="TDC2"/>
+            <w:pStyle w:val="Sumario2"/>
             <w:tabs>
-              <w:tab w:val="right" w:leader="dot" w:pos="9746"/>
+              <w:tab w:val="clear" w:pos="708"/>
+              <w:tab w:val="right" w:pos="9746" w:leader="dot"/>
             </w:tabs>
+            <w:rPr/>
           </w:pPr>
           <w:hyperlink w:anchor="__RefHeading___Toc122_1595296725">
             <w:r>
               <w:rPr>
+                <w:webHidden/>
                 <w:rStyle w:val="Enlacedelndice"/>
-                <w:webHidden/>
+                <w:vanish w:val="false"/>
               </w:rPr>
               <w:t xml:space="preserve">7.2.1. CU11 – </w:t>
             </w:r>
@@ -151,24 +143,21 @@
         </w:p>
         <w:p>
           <w:pPr>
-            <w:pStyle w:val="TDC3"/>
+            <w:pStyle w:val="Sumario3"/>
             <w:tabs>
-              <w:tab w:val="right" w:leader="dot" w:pos="9746"/>
+              <w:tab w:val="clear" w:pos="708"/>
+              <w:tab w:val="right" w:pos="9746" w:leader="dot"/>
             </w:tabs>
+            <w:rPr/>
           </w:pPr>
           <w:hyperlink w:anchor="__RefHeading___Toc124_1595296725">
             <w:r>
               <w:rPr>
+                <w:webHidden/>
                 <w:rStyle w:val="Enlacedelndice"/>
-                <w:webHidden/>
+                <w:vanish w:val="false"/>
               </w:rPr>
               <w:t>Diagrama de secuencia del sistema</w:t>
-            </w:r>
-            <w:r>
-              <w:rPr>
-                <w:rStyle w:val="Enlacedelndice"/>
-                <w:webHidden/>
-              </w:rPr>
               <w:tab/>
               <w:t>2</w:t>
             </w:r>
@@ -176,24 +165,21 @@
         </w:p>
         <w:p>
           <w:pPr>
-            <w:pStyle w:val="TDC3"/>
+            <w:pStyle w:val="Sumario3"/>
             <w:tabs>
-              <w:tab w:val="right" w:leader="dot" w:pos="9746"/>
+              <w:tab w:val="clear" w:pos="708"/>
+              <w:tab w:val="right" w:pos="9746" w:leader="dot"/>
             </w:tabs>
+            <w:rPr/>
           </w:pPr>
           <w:hyperlink w:anchor="__RefHeading___Toc126_1595296725">
             <w:r>
               <w:rPr>
+                <w:webHidden/>
                 <w:rStyle w:val="Enlacedelndice"/>
-                <w:webHidden/>
+                <w:vanish w:val="false"/>
               </w:rPr>
               <w:t>Diagrama de colaboración de diseño</w:t>
-            </w:r>
-            <w:r>
-              <w:rPr>
-                <w:rStyle w:val="Enlacedelndice"/>
-                <w:webHidden/>
-              </w:rPr>
               <w:tab/>
               <w:t>3</w:t>
             </w:r>
@@ -201,16 +187,19 @@
         </w:p>
         <w:p>
           <w:pPr>
-            <w:pStyle w:val="TDC2"/>
+            <w:pStyle w:val="Sumario2"/>
             <w:tabs>
-              <w:tab w:val="right" w:leader="dot" w:pos="9746"/>
+              <w:tab w:val="clear" w:pos="708"/>
+              <w:tab w:val="right" w:pos="9746" w:leader="dot"/>
             </w:tabs>
+            <w:rPr/>
           </w:pPr>
           <w:hyperlink w:anchor="__RefHeading___Toc128_1595296725">
             <w:r>
               <w:rPr>
+                <w:webHidden/>
                 <w:rStyle w:val="Enlacedelndice"/>
-                <w:webHidden/>
+                <w:vanish w:val="false"/>
               </w:rPr>
               <w:t xml:space="preserve">7.2.2. CU22 - </w:t>
             </w:r>
@@ -233,24 +222,21 @@
         </w:p>
         <w:p>
           <w:pPr>
-            <w:pStyle w:val="TDC3"/>
+            <w:pStyle w:val="Sumario3"/>
             <w:tabs>
-              <w:tab w:val="right" w:leader="dot" w:pos="9746"/>
+              <w:tab w:val="clear" w:pos="708"/>
+              <w:tab w:val="right" w:pos="9746" w:leader="dot"/>
             </w:tabs>
+            <w:rPr/>
           </w:pPr>
           <w:hyperlink w:anchor="__RefHeading___Toc130_1595296725">
             <w:r>
               <w:rPr>
+                <w:webHidden/>
                 <w:rStyle w:val="Enlacedelndice"/>
-                <w:webHidden/>
+                <w:vanish w:val="false"/>
               </w:rPr>
               <w:t>Diagrama de secuencia del sistema</w:t>
-            </w:r>
-            <w:r>
-              <w:rPr>
-                <w:rStyle w:val="Enlacedelndice"/>
-                <w:webHidden/>
-              </w:rPr>
               <w:tab/>
               <w:t>4</w:t>
             </w:r>
@@ -258,24 +244,21 @@
         </w:p>
         <w:p>
           <w:pPr>
-            <w:pStyle w:val="TDC3"/>
+            <w:pStyle w:val="Sumario3"/>
             <w:tabs>
-              <w:tab w:val="right" w:leader="dot" w:pos="9746"/>
+              <w:tab w:val="clear" w:pos="708"/>
+              <w:tab w:val="right" w:pos="9746" w:leader="dot"/>
             </w:tabs>
+            <w:rPr/>
           </w:pPr>
           <w:hyperlink w:anchor="__RefHeading___Toc132_1595296725">
             <w:r>
               <w:rPr>
+                <w:webHidden/>
                 <w:rStyle w:val="Enlacedelndice"/>
-                <w:webHidden/>
+                <w:vanish w:val="false"/>
               </w:rPr>
               <w:t>Diagrama de colaboración de diseño</w:t>
-            </w:r>
-            <w:r>
-              <w:rPr>
-                <w:rStyle w:val="Enlacedelndice"/>
-                <w:webHidden/>
-              </w:rPr>
               <w:tab/>
               <w:t>5</w:t>
             </w:r>
@@ -283,16 +266,19 @@
         </w:p>
         <w:p>
           <w:pPr>
-            <w:pStyle w:val="TDC2"/>
+            <w:pStyle w:val="Sumario2"/>
             <w:tabs>
-              <w:tab w:val="right" w:leader="dot" w:pos="9746"/>
+              <w:tab w:val="clear" w:pos="708"/>
+              <w:tab w:val="right" w:pos="9746" w:leader="dot"/>
             </w:tabs>
+            <w:rPr/>
           </w:pPr>
           <w:hyperlink w:anchor="__RefHeading___Toc134_1595296725">
             <w:r>
               <w:rPr>
+                <w:webHidden/>
                 <w:rStyle w:val="Enlacedelndice"/>
-                <w:webHidden/>
+                <w:vanish w:val="false"/>
               </w:rPr>
               <w:t xml:space="preserve">7.2.3. CU29 – </w:t>
             </w:r>
@@ -315,24 +301,21 @@
         </w:p>
         <w:p>
           <w:pPr>
-            <w:pStyle w:val="TDC3"/>
+            <w:pStyle w:val="Sumario3"/>
             <w:tabs>
-              <w:tab w:val="right" w:leader="dot" w:pos="9746"/>
+              <w:tab w:val="clear" w:pos="708"/>
+              <w:tab w:val="right" w:pos="9746" w:leader="dot"/>
             </w:tabs>
+            <w:rPr/>
           </w:pPr>
           <w:hyperlink w:anchor="__RefHeading___Toc136_1595296725">
             <w:r>
               <w:rPr>
+                <w:webHidden/>
                 <w:rStyle w:val="Enlacedelndice"/>
-                <w:webHidden/>
+                <w:vanish w:val="false"/>
               </w:rPr>
               <w:t>Diagrama de secuencia del sistema</w:t>
-            </w:r>
-            <w:r>
-              <w:rPr>
-                <w:rStyle w:val="Enlacedelndice"/>
-                <w:webHidden/>
-              </w:rPr>
               <w:tab/>
               <w:t>5</w:t>
             </w:r>
@@ -340,24 +323,21 @@
         </w:p>
         <w:p>
           <w:pPr>
-            <w:pStyle w:val="TDC3"/>
+            <w:pStyle w:val="Sumario3"/>
             <w:tabs>
-              <w:tab w:val="right" w:leader="dot" w:pos="9746"/>
+              <w:tab w:val="clear" w:pos="708"/>
+              <w:tab w:val="right" w:pos="9746" w:leader="dot"/>
             </w:tabs>
+            <w:rPr/>
           </w:pPr>
           <w:hyperlink w:anchor="__RefHeading___Toc138_1595296725">
             <w:r>
               <w:rPr>
+                <w:webHidden/>
                 <w:rStyle w:val="Enlacedelndice"/>
-                <w:webHidden/>
+                <w:vanish w:val="false"/>
               </w:rPr>
               <w:t>Diagrama de colaboración de diseño</w:t>
-            </w:r>
-            <w:r>
-              <w:rPr>
-                <w:rStyle w:val="Enlacedelndice"/>
-                <w:webHidden/>
-              </w:rPr>
               <w:tab/>
               <w:t>6</w:t>
             </w:r>
@@ -365,16 +345,19 @@
         </w:p>
         <w:p>
           <w:pPr>
-            <w:pStyle w:val="TDC2"/>
+            <w:pStyle w:val="Sumario2"/>
             <w:tabs>
-              <w:tab w:val="right" w:leader="dot" w:pos="9746"/>
+              <w:tab w:val="clear" w:pos="708"/>
+              <w:tab w:val="right" w:pos="9746" w:leader="dot"/>
             </w:tabs>
+            <w:rPr/>
           </w:pPr>
           <w:hyperlink w:anchor="__RefHeading___Toc140_1595296725">
             <w:r>
               <w:rPr>
+                <w:webHidden/>
                 <w:rStyle w:val="Enlacedelndice"/>
-                <w:webHidden/>
+                <w:vanish w:val="false"/>
               </w:rPr>
               <w:t xml:space="preserve">7.2.4. CU49 – </w:t>
             </w:r>
@@ -397,24 +380,21 @@
         </w:p>
         <w:p>
           <w:pPr>
-            <w:pStyle w:val="TDC3"/>
+            <w:pStyle w:val="Sumario3"/>
             <w:tabs>
-              <w:tab w:val="right" w:leader="dot" w:pos="9746"/>
+              <w:tab w:val="clear" w:pos="708"/>
+              <w:tab w:val="right" w:pos="9746" w:leader="dot"/>
             </w:tabs>
+            <w:rPr/>
           </w:pPr>
           <w:hyperlink w:anchor="__RefHeading___Toc142_1595296725">
             <w:r>
               <w:rPr>
+                <w:webHidden/>
                 <w:rStyle w:val="Enlacedelndice"/>
-                <w:webHidden/>
+                <w:vanish w:val="false"/>
               </w:rPr>
               <w:t>Diagrama de secuencia del sistema</w:t>
-            </w:r>
-            <w:r>
-              <w:rPr>
-                <w:rStyle w:val="Enlacedelndice"/>
-                <w:webHidden/>
-              </w:rPr>
               <w:tab/>
               <w:t>6</w:t>
             </w:r>
@@ -422,24 +402,21 @@
         </w:p>
         <w:p>
           <w:pPr>
-            <w:pStyle w:val="TDC3"/>
+            <w:pStyle w:val="Sumario3"/>
             <w:tabs>
-              <w:tab w:val="right" w:leader="dot" w:pos="9746"/>
+              <w:tab w:val="clear" w:pos="708"/>
+              <w:tab w:val="right" w:pos="9746" w:leader="dot"/>
             </w:tabs>
+            <w:rPr/>
           </w:pPr>
           <w:hyperlink w:anchor="__RefHeading___Toc144_1595296725">
             <w:r>
               <w:rPr>
+                <w:webHidden/>
                 <w:rStyle w:val="Enlacedelndice"/>
-                <w:webHidden/>
+                <w:vanish w:val="false"/>
               </w:rPr>
               <w:t>Diagrama de colaboración de diseño</w:t>
-            </w:r>
-            <w:r>
-              <w:rPr>
-                <w:rStyle w:val="Enlacedelndice"/>
-                <w:webHidden/>
-              </w:rPr>
               <w:tab/>
               <w:t>7</w:t>
             </w:r>
@@ -447,6 +424,7 @@
           <w:r>
             <w:rPr>
               <w:rStyle w:val="Enlacedelndice"/>
+              <w:vanish w:val="false"/>
             </w:rPr>
             <w:fldChar w:fldCharType="end"/>
           </w:r>
@@ -478,109 +456,55 @@
       <w:pPr>
         <w:pStyle w:val="Ttulo1"/>
         <w:jc w:val="both"/>
+        <w:rPr/>
       </w:pPr>
       <w:bookmarkStart w:id="2" w:name="__RefHeading___Toc118_1595296725"/>
       <w:bookmarkStart w:id="3" w:name="_Toc166057204"/>
       <w:bookmarkEnd w:id="2"/>
       <w:r>
+        <w:rPr/>
         <w:t>7.1. Diagrama de clases de diseño</w:t>
       </w:r>
       <w:bookmarkEnd w:id="3"/>
     </w:p>
     <w:p>
       <w:pPr>
+        <w:pStyle w:val="Normal"/>
         <w:jc w:val="both"/>
         <w:rPr>
-          <w:rStyle w:val="nfasisintenso"/>
-        </w:rPr>
-      </w:pPr>
-      <w:r>
-        <w:rPr>
-          <w:rStyle w:val="nfasisintenso"/>
-        </w:rPr>
-        <w:t xml:space="preserve">&lt;Imagen del diagrama de clases realizado en </w:t>
-      </w:r>
-      <w:proofErr w:type="spellStart"/>
-      <w:r>
-        <w:rPr>
-          <w:rStyle w:val="nfasisintenso"/>
-        </w:rPr>
-        <w:t>Modelio</w:t>
-      </w:r>
-      <w:proofErr w:type="spellEnd"/>
-      <w:r>
-        <w:rPr>
-          <w:rStyle w:val="nfasisintenso"/>
-        </w:rPr>
-        <w:t xml:space="preserve">. Se genera un diagrama de clases en </w:t>
-      </w:r>
-      <w:proofErr w:type="spellStart"/>
-      <w:r>
-        <w:rPr>
-          <w:rStyle w:val="nfasisintenso"/>
-        </w:rPr>
-        <w:t>Modelio</w:t>
-      </w:r>
-      <w:proofErr w:type="spellEnd"/>
-      <w:r>
-        <w:rPr>
-          <w:rStyle w:val="nfasisintenso"/>
-        </w:rPr>
-        <w:t xml:space="preserve"> basado en el diagrama de tablas de </w:t>
-      </w:r>
-      <w:proofErr w:type="spellStart"/>
-      <w:r>
-        <w:rPr>
-          <w:rStyle w:val="nfasisintenso"/>
-        </w:rPr>
-        <w:t>Toad</w:t>
-      </w:r>
-      <w:proofErr w:type="spellEnd"/>
-      <w:r>
-        <w:rPr>
-          <w:rStyle w:val="nfasisintenso"/>
-        </w:rPr>
-        <w:t xml:space="preserve">, </w:t>
-      </w:r>
-      <w:r>
-        <w:rPr>
-          <w:rStyle w:val="nfasisintenso"/>
+          <w:rStyle w:val="IntenseEmphasis"/>
+        </w:rPr>
+      </w:pPr>
+      <w:r>
+        <w:rPr>
+          <w:rStyle w:val="IntenseEmphasis"/>
+        </w:rPr>
+        <w:t xml:space="preserve">&lt;Imagen del diagrama de clases realizado en Modelio. Se genera un diagrama de clases en Modelio basado en el diagrama de tablas de Toad, </w:t>
+      </w:r>
+      <w:r>
+        <w:rPr>
+          <w:rStyle w:val="IntenseEmphasis"/>
           <w:b/>
         </w:rPr>
         <w:t>solamente con las clases y sus atributos, métodos y relaciones necesarios para realizar los diagramas de secuencia del sistema (solo las clases de estereotipo interfaz) y de colaboración de diseño (resto de elementos del diagrama de clases)</w:t>
       </w:r>
       <w:r>
         <w:rPr>
-          <w:rStyle w:val="nfasisintenso"/>
-        </w:rPr>
-        <w:t xml:space="preserve">. Se añaden la clase </w:t>
-      </w:r>
-      <w:proofErr w:type="spellStart"/>
-      <w:r>
-        <w:rPr>
-          <w:rStyle w:val="nfasisintenso"/>
-        </w:rPr>
-        <w:t>Fachada_BD</w:t>
-      </w:r>
-      <w:proofErr w:type="spellEnd"/>
-      <w:r>
-        <w:rPr>
-          <w:rStyle w:val="nfasisintenso"/>
-        </w:rPr>
-        <w:t xml:space="preserve"> y los controladores e interfaces necesarios para el diseño de los casos de uso seleccionados. Según se van necesitando clases, atributos, métodos y relaciones en los diagramas de colaboración de diseño se van añadiendo en el diagrama de clases.&gt;</w:t>
-      </w:r>
-    </w:p>
-    <w:p>
-      <w:pPr>
+          <w:rStyle w:val="IntenseEmphasis"/>
+        </w:rPr>
+        <w:t>. Se añaden la clase Fachada_BD y los controladores e interfaces necesarios para el diseño de los casos de uso seleccionados. Según se van necesitando clases, atributos, métodos y relaciones en los diagramas de colaboración de diseño se van añadiendo en el diagrama de clases.&gt;</w:t>
+      </w:r>
+    </w:p>
+    <w:p>
+      <w:pPr>
+        <w:pStyle w:val="Normal"/>
         <w:jc w:val="both"/>
-      </w:pPr>
-      <w:r>
-        <w:rPr>
-          <w:noProof/>
-        </w:rPr>
-        <w:lastRenderedPageBreak/>
+        <w:rPr/>
+      </w:pPr>
+      <w:r>
+        <w:rPr/>
         <w:drawing>
-          <wp:anchor distT="0" distB="0" distL="0" distR="0" simplePos="0" relativeHeight="10" behindDoc="0" locked="0" layoutInCell="0" allowOverlap="1" wp14:anchorId="466C240D" wp14:editId="3DAFD3D3">
+          <wp:anchor behindDoc="0" distT="0" distB="0" distL="0" distR="0" simplePos="0" locked="0" layoutInCell="0" allowOverlap="1" relativeHeight="10">
             <wp:simplePos x="0" y="0"/>
             <wp:positionH relativeFrom="column">
               <wp:align>center</wp:align>
@@ -591,7 +515,7 @@
             <wp:extent cx="6188710" cy="3265170"/>
             <wp:effectExtent l="0" t="0" r="0" b="0"/>
             <wp:wrapSquare wrapText="largest"/>
-            <wp:docPr id="1" name="Imagen9"/>
+            <wp:docPr id="1" name="Imagen9" descr=""/>
             <wp:cNvGraphicFramePr>
               <a:graphicFrameLocks xmlns:a="http://schemas.openxmlformats.org/drawingml/2006/main" noChangeAspect="1"/>
             </wp:cNvGraphicFramePr>
@@ -599,13 +523,13 @@
               <a:graphicData uri="http://schemas.openxmlformats.org/drawingml/2006/picture">
                 <pic:pic xmlns:pic="http://schemas.openxmlformats.org/drawingml/2006/picture">
                   <pic:nvPicPr>
-                    <pic:cNvPr id="1" name="Imagen9"/>
+                    <pic:cNvPr id="1" name="Imagen9" descr=""/>
                     <pic:cNvPicPr>
                       <a:picLocks noChangeAspect="1" noChangeArrowheads="1"/>
                     </pic:cNvPicPr>
                   </pic:nvPicPr>
                   <pic:blipFill>
-                    <a:blip r:embed="rId5"/>
+                    <a:blip r:embed="rId2"/>
                     <a:stretch>
                       <a:fillRect/>
                     </a:stretch>
@@ -630,11 +554,13 @@
       <w:pPr>
         <w:pStyle w:val="Ttulo1"/>
         <w:jc w:val="both"/>
+        <w:rPr/>
       </w:pPr>
       <w:bookmarkStart w:id="4" w:name="__RefHeading___Toc120_1595296725"/>
       <w:bookmarkStart w:id="5" w:name="_Toc166057205"/>
       <w:bookmarkEnd w:id="4"/>
       <w:r>
+        <w:rPr/>
         <w:t>7.2. Modelo de objetos de software y sus colaboraciones</w:t>
       </w:r>
       <w:bookmarkEnd w:id="5"/>
@@ -642,31 +568,26 @@
     <w:p>
       <w:pPr>
         <w:pStyle w:val="Ttulo2"/>
-      </w:pPr>
+        <w:rPr/>
+      </w:pPr>
+      <w:r>
+        <w:rPr/>
+      </w:r>
       <w:bookmarkStart w:id="6" w:name="__RefHeading___Toc122_1595296725"/>
-      <w:bookmarkEnd w:id="6"/>
+      <w:bookmarkStart w:id="7" w:name="__RefHeading___Toc122_1595296725"/>
+      <w:bookmarkEnd w:id="7"/>
     </w:p>
     <w:p>
       <w:pPr>
         <w:pStyle w:val="Ttulo2"/>
-      </w:pPr>
-      <w:bookmarkStart w:id="7" w:name="__RefHeading___Toc128_1595296725"/>
-      <w:bookmarkStart w:id="8" w:name="_Toc166057209"/>
-      <w:bookmarkEnd w:id="7"/>
-      <w:r>
-        <w:t>7.2.</w:t>
-      </w:r>
-      <w:r>
-        <w:t>1</w:t>
-      </w:r>
-      <w:r>
-        <w:t>. CU</w:t>
-      </w:r>
-      <w:r>
-        <w:t>13</w:t>
-      </w:r>
-      <w:r>
-        <w:t xml:space="preserve"> - </w:t>
+        <w:rPr/>
+      </w:pPr>
+      <w:bookmarkStart w:id="8" w:name="__RefHeading___Toc128_1595296725"/>
+      <w:bookmarkStart w:id="9" w:name="_Toc166057209"/>
+      <w:bookmarkEnd w:id="8"/>
+      <w:r>
+        <w:rPr/>
+        <w:t xml:space="preserve">7.2.1. CU13 - </w:t>
       </w:r>
       <w:r>
         <w:rPr>
@@ -675,19 +596,28 @@
         </w:rPr>
         <w:t>Cargar ficheros XML</w:t>
       </w:r>
-      <w:bookmarkEnd w:id="8"/>
-    </w:p>
-    <w:p/>
+      <w:bookmarkEnd w:id="9"/>
+    </w:p>
+    <w:p>
+      <w:pPr>
+        <w:pStyle w:val="Normal"/>
+        <w:rPr/>
+      </w:pPr>
+      <w:r>
+        <w:rPr/>
+      </w:r>
+    </w:p>
     <w:p>
       <w:pPr>
         <w:pStyle w:val="Ttulo3"/>
         <w:rPr>
           <w:b/>
+          <w:b/>
           <w:bCs/>
         </w:rPr>
       </w:pPr>
-      <w:bookmarkStart w:id="9" w:name="__RefHeading___Toc130_1595296725"/>
-      <w:bookmarkEnd w:id="9"/>
+      <w:bookmarkStart w:id="10" w:name="__RefHeading___Toc130_1595296725"/>
+      <w:bookmarkEnd w:id="10"/>
       <w:r>
         <w:rPr>
           <w:b/>
@@ -696,18 +626,27 @@
         <w:t>Diagrama de secuencia del sistema</w:t>
       </w:r>
     </w:p>
-    <w:p/>
-    <w:p>
-      <w:r>
-        <w:rPr>
-          <w:noProof/>
-        </w:rPr>
-        <w:lastRenderedPageBreak/>
+    <w:p>
+      <w:pPr>
+        <w:pStyle w:val="Normal"/>
+        <w:rPr/>
+      </w:pPr>
+      <w:r>
+        <w:rPr/>
+      </w:r>
+    </w:p>
+    <w:p>
+      <w:pPr>
+        <w:pStyle w:val="Normal"/>
+        <w:rPr/>
+      </w:pPr>
+      <w:r>
+        <w:rPr/>
         <w:drawing>
-          <wp:inline distT="0" distB="0" distL="0" distR="0" wp14:anchorId="44A7ACDF" wp14:editId="7CD1CB05">
-            <wp:extent cx="5229225" cy="4495800"/>
-            <wp:effectExtent l="0" t="0" r="9525" b="0"/>
-            <wp:docPr id="816880656" name="Imagen 2" descr="Imagen que contiene Interfaz de usuario gráfica&#10;&#10;Descripción generada automáticamente"/>
+          <wp:inline distT="0" distB="0" distL="0" distR="0">
+            <wp:extent cx="3923665" cy="3373120"/>
+            <wp:effectExtent l="0" t="0" r="0" b="0"/>
+            <wp:docPr id="2" name="Imagen 2" descr="Imagen que contiene Interfaz de usuario gráfica&#10;&#10;Descripción generada automáticamente"/>
             <wp:cNvGraphicFramePr>
               <a:graphicFrameLocks xmlns:a="http://schemas.openxmlformats.org/drawingml/2006/main" noChangeAspect="1"/>
             </wp:cNvGraphicFramePr>
@@ -715,25 +654,21 @@
               <a:graphicData uri="http://schemas.openxmlformats.org/drawingml/2006/picture">
                 <pic:pic xmlns:pic="http://schemas.openxmlformats.org/drawingml/2006/picture">
                   <pic:nvPicPr>
-                    <pic:cNvPr id="816880656" name="Imagen 2" descr="Imagen que contiene Interfaz de usuario gráfica&#10;&#10;Descripción generada automáticamente"/>
-                    <pic:cNvPicPr/>
+                    <pic:cNvPr id="2" name="Imagen 2" descr="Imagen que contiene Interfaz de usuario gráfica&#10;&#10;Descripción generada automáticamente"/>
+                    <pic:cNvPicPr>
+                      <a:picLocks noChangeAspect="1" noChangeArrowheads="1"/>
+                    </pic:cNvPicPr>
                   </pic:nvPicPr>
                   <pic:blipFill>
-                    <a:blip r:embed="rId6">
-                      <a:extLst>
-                        <a:ext uri="{28A0092B-C50C-407E-A947-70E740481C1C}">
-                          <a14:useLocalDpi xmlns:a14="http://schemas.microsoft.com/office/drawing/2010/main" val="0"/>
-                        </a:ext>
-                      </a:extLst>
-                    </a:blip>
+                    <a:blip r:embed="rId3"/>
                     <a:stretch>
                       <a:fillRect/>
                     </a:stretch>
                   </pic:blipFill>
-                  <pic:spPr>
+                  <pic:spPr bwMode="auto">
                     <a:xfrm>
                       <a:off x="0" y="0"/>
-                      <a:ext cx="5229225" cy="4495800"/>
+                      <a:ext cx="3923665" cy="3373120"/>
                     </a:xfrm>
                     <a:prstGeom prst="rect">
                       <a:avLst/>
@@ -748,54 +683,55 @@
     </w:p>
     <w:p>
       <w:pPr>
+        <w:pStyle w:val="Normal"/>
         <w:jc w:val="both"/>
-      </w:pPr>
+        <w:rPr/>
+      </w:pPr>
+      <w:r>
+        <w:rPr/>
+      </w:r>
     </w:p>
     <w:p>
       <w:pPr>
         <w:pStyle w:val="Ttulo3"/>
         <w:rPr>
           <w:b/>
+          <w:b/>
           <w:bCs/>
         </w:rPr>
       </w:pPr>
-      <w:r>
-        <w:br w:type="page"/>
-      </w:r>
-    </w:p>
-    <w:p>
-      <w:pPr>
-        <w:pStyle w:val="Ttulo3"/>
+      <w:bookmarkStart w:id="11" w:name="__RefHeading___Toc132_1595296725"/>
+      <w:bookmarkEnd w:id="11"/>
+      <w:r>
         <w:rPr>
           <w:b/>
           <w:bCs/>
         </w:rPr>
-      </w:pPr>
-      <w:bookmarkStart w:id="10" w:name="__RefHeading___Toc132_1595296725"/>
-      <w:bookmarkEnd w:id="10"/>
-      <w:r>
-        <w:rPr>
-          <w:b/>
-          <w:bCs/>
-        </w:rPr>
-        <w:lastRenderedPageBreak/>
         <w:t>Diagrama de colaboración de diseño</w:t>
       </w:r>
     </w:p>
-    <w:p/>
-    <w:p>
-      <w:pPr>
+    <w:p>
+      <w:pPr>
+        <w:pStyle w:val="Normal"/>
+        <w:rPr/>
+      </w:pPr>
+      <w:r>
+        <w:rPr/>
+      </w:r>
+    </w:p>
+    <w:p>
+      <w:pPr>
+        <w:pStyle w:val="Normal"/>
         <w:jc w:val="both"/>
-      </w:pPr>
-      <w:r>
-        <w:rPr>
-          <w:noProof/>
-        </w:rPr>
+        <w:rPr/>
+      </w:pPr>
+      <w:r>
+        <w:rPr/>
         <w:drawing>
-          <wp:inline distT="0" distB="0" distL="0" distR="0" wp14:anchorId="1E00DE7D" wp14:editId="76BDB00C">
+          <wp:inline distT="0" distB="0" distL="0" distR="0">
             <wp:extent cx="6188710" cy="2013585"/>
-            <wp:effectExtent l="0" t="0" r="2540" b="5715"/>
-            <wp:docPr id="1939018608" name="Imagen 3" descr="Interfaz de usuario gráfica, Aplicación&#10;&#10;Descripción generada automáticamente"/>
+            <wp:effectExtent l="0" t="0" r="0" b="0"/>
+            <wp:docPr id="3" name="Imagen 3" descr="Interfaz de usuario gráfica, Aplicación&#10;&#10;Descripción generada automáticamente"/>
             <wp:cNvGraphicFramePr>
               <a:graphicFrameLocks xmlns:a="http://schemas.openxmlformats.org/drawingml/2006/main" noChangeAspect="1"/>
             </wp:cNvGraphicFramePr>
@@ -803,22 +739,18 @@
               <a:graphicData uri="http://schemas.openxmlformats.org/drawingml/2006/picture">
                 <pic:pic xmlns:pic="http://schemas.openxmlformats.org/drawingml/2006/picture">
                   <pic:nvPicPr>
-                    <pic:cNvPr id="1939018608" name="Imagen 3" descr="Interfaz de usuario gráfica, Aplicación&#10;&#10;Descripción generada automáticamente"/>
-                    <pic:cNvPicPr/>
+                    <pic:cNvPr id="3" name="Imagen 3" descr="Interfaz de usuario gráfica, Aplicación&#10;&#10;Descripción generada automáticamente"/>
+                    <pic:cNvPicPr>
+                      <a:picLocks noChangeAspect="1" noChangeArrowheads="1"/>
+                    </pic:cNvPicPr>
                   </pic:nvPicPr>
                   <pic:blipFill>
-                    <a:blip r:embed="rId7" cstate="print">
-                      <a:extLst>
-                        <a:ext uri="{28A0092B-C50C-407E-A947-70E740481C1C}">
-                          <a14:useLocalDpi xmlns:a14="http://schemas.microsoft.com/office/drawing/2010/main" val="0"/>
-                        </a:ext>
-                      </a:extLst>
-                    </a:blip>
+                    <a:blip r:embed="rId4"/>
                     <a:stretch>
                       <a:fillRect/>
                     </a:stretch>
                   </pic:blipFill>
-                  <pic:spPr>
+                  <pic:spPr bwMode="auto">
                     <a:xfrm>
                       <a:off x="0" y="0"/>
                       <a:ext cx="6188710" cy="2013585"/>
@@ -837,82 +769,97 @@
     <w:p>
       <w:pPr>
         <w:pStyle w:val="Ttulo2"/>
-      </w:pPr>
-      <w:bookmarkStart w:id="11" w:name="_Toc166057206"/>
+        <w:rPr/>
+      </w:pPr>
+      <w:r>
+        <w:rPr/>
+      </w:r>
+      <w:bookmarkStart w:id="12" w:name="_Toc166057206"/>
+      <w:bookmarkStart w:id="13" w:name="_Toc166057206"/>
     </w:p>
     <w:p>
       <w:pPr>
         <w:pStyle w:val="Ttulo2"/>
         <w:rPr>
+          <w:i/>
           <w:i/>
           <w:iCs/>
         </w:rPr>
       </w:pPr>
       <w:r>
-        <w:t>7.2.</w:t>
-      </w:r>
-      <w:r>
-        <w:t>2</w:t>
-      </w:r>
-      <w:r>
-        <w:t>. CU1</w:t>
-      </w:r>
-      <w:r>
-        <w:t>6</w:t>
-      </w:r>
-      <w:r>
-        <w:t xml:space="preserve"> – </w:t>
-      </w:r>
-      <w:r>
-        <w:rPr>
+        <w:rPr/>
+      </w:r>
+      <w:r>
+        <w:br w:type="page"/>
+      </w:r>
+    </w:p>
+    <w:p>
+      <w:pPr>
+        <w:pStyle w:val="Ttulo2"/>
+        <w:rPr>
+          <w:i/>
           <w:i/>
           <w:iCs/>
         </w:rPr>
-        <w:t>Modificar elementos SW</w:t>
-      </w:r>
-      <w:bookmarkEnd w:id="11"/>
-    </w:p>
-    <w:p>
-      <w:pPr>
-        <w:pStyle w:val="Ttulo3"/>
-        <w:rPr>
-          <w:b/>
-          <w:bCs/>
-        </w:rPr>
-      </w:pPr>
-      <w:bookmarkStart w:id="12" w:name="__RefHeading___Toc124_1595296725"/>
-      <w:bookmarkStart w:id="13" w:name="_Toc166057207"/>
-      <w:bookmarkEnd w:id="12"/>
-      <w:r>
-        <w:rPr>
-          <w:b/>
-          <w:bCs/>
-        </w:rPr>
-        <w:t>Diagrama de secuencia del sistema</w:t>
-      </w:r>
-      <w:bookmarkEnd w:id="13"/>
-    </w:p>
-    <w:p/>
-    <w:p>
-      <w:pPr>
-        <w:jc w:val="both"/>
-        <w:rPr>
-          <w:rStyle w:val="nfasisintenso"/>
-        </w:rPr>
-      </w:pPr>
+      </w:pPr>
+      <w:r>
+        <w:rPr/>
+        <w:t xml:space="preserve">7.2.2. CU16 – </w:t>
+      </w:r>
       <w:r>
         <w:rPr>
           <w:i/>
           <w:iCs/>
-          <w:noProof/>
-          <w:color w:val="7F7F7F" w:themeColor="text1" w:themeTint="80"/>
-        </w:rPr>
-        <w:lastRenderedPageBreak/>
+        </w:rPr>
+        <w:t>Modificar elementos SW</w:t>
+      </w:r>
+      <w:bookmarkEnd w:id="13"/>
+    </w:p>
+    <w:p>
+      <w:pPr>
+        <w:pStyle w:val="Ttulo3"/>
+        <w:rPr>
+          <w:b/>
+          <w:b/>
+          <w:bCs/>
+        </w:rPr>
+      </w:pPr>
+      <w:bookmarkStart w:id="14" w:name="__RefHeading___Toc124_1595296725"/>
+      <w:bookmarkStart w:id="15" w:name="_Toc166057207"/>
+      <w:bookmarkEnd w:id="14"/>
+      <w:r>
+        <w:rPr>
+          <w:b/>
+          <w:bCs/>
+        </w:rPr>
+        <w:t>Diagrama de secuencia del sistema</w:t>
+      </w:r>
+      <w:bookmarkEnd w:id="15"/>
+    </w:p>
+    <w:p>
+      <w:pPr>
+        <w:pStyle w:val="Normal"/>
+        <w:rPr/>
+      </w:pPr>
+      <w:r>
+        <w:rPr/>
+      </w:r>
+    </w:p>
+    <w:p>
+      <w:pPr>
+        <w:pStyle w:val="Normal"/>
+        <w:jc w:val="both"/>
+        <w:rPr>
+          <w:rStyle w:val="IntenseEmphasis"/>
+        </w:rPr>
+      </w:pPr>
+      <w:r>
+        <w:rPr/>
         <w:drawing>
-          <wp:inline distT="0" distB="0" distL="0" distR="0" wp14:anchorId="4DEAD711" wp14:editId="2F966341">
+          <wp:inline distT="0" distB="0" distL="0" distR="0">
             <wp:extent cx="6188710" cy="5556885"/>
-            <wp:effectExtent l="0" t="0" r="2540" b="5715"/>
-            <wp:docPr id="2071567846" name="Imagen 4" descr="Interfaz de usuario gráfica&#10;&#10;Descripción generada automáticamente con confianza media"/>
+            <wp:effectExtent l="0" t="0" r="0" b="0"/>
+            <wp:docPr id="4" name="Imagen 4" descr="Interfaz de usuario gráfica&#10;&#10;Descripción generada automáticamente con confianza media"/>
             <wp:cNvGraphicFramePr>
               <a:graphicFrameLocks xmlns:a="http://schemas.openxmlformats.org/drawingml/2006/main" noChangeAspect="1"/>
             </wp:cNvGraphicFramePr>
@@ -920,22 +867,18 @@
               <a:graphicData uri="http://schemas.openxmlformats.org/drawingml/2006/picture">
                 <pic:pic xmlns:pic="http://schemas.openxmlformats.org/drawingml/2006/picture">
                   <pic:nvPicPr>
-                    <pic:cNvPr id="2071567846" name="Imagen 4" descr="Interfaz de usuario gráfica&#10;&#10;Descripción generada automáticamente con confianza media"/>
-                    <pic:cNvPicPr/>
+                    <pic:cNvPr id="4" name="Imagen 4" descr="Interfaz de usuario gráfica&#10;&#10;Descripción generada automáticamente con confianza media"/>
+                    <pic:cNvPicPr>
+                      <a:picLocks noChangeAspect="1" noChangeArrowheads="1"/>
+                    </pic:cNvPicPr>
                   </pic:nvPicPr>
                   <pic:blipFill>
-                    <a:blip r:embed="rId8">
-                      <a:extLst>
-                        <a:ext uri="{28A0092B-C50C-407E-A947-70E740481C1C}">
-                          <a14:useLocalDpi xmlns:a14="http://schemas.microsoft.com/office/drawing/2010/main" val="0"/>
-                        </a:ext>
-                      </a:extLst>
-                    </a:blip>
+                    <a:blip r:embed="rId5"/>
                     <a:stretch>
                       <a:fillRect/>
                     </a:stretch>
                   </pic:blipFill>
-                  <pic:spPr>
+                  <pic:spPr bwMode="auto">
                     <a:xfrm>
                       <a:off x="0" y="0"/>
                       <a:ext cx="6188710" cy="5556885"/>
@@ -953,47 +896,77 @@
     </w:p>
     <w:p>
       <w:pPr>
+        <w:pStyle w:val="Normal"/>
         <w:jc w:val="both"/>
         <w:rPr>
           <w:iCs/>
         </w:rPr>
       </w:pPr>
+      <w:r>
+        <w:rPr>
+          <w:iCs/>
+        </w:rPr>
+      </w:r>
     </w:p>
     <w:p>
       <w:pPr>
         <w:pStyle w:val="Ttulo3"/>
         <w:rPr>
           <w:b/>
+          <w:b/>
           <w:bCs/>
         </w:rPr>
       </w:pPr>
-      <w:bookmarkStart w:id="14" w:name="__RefHeading___Toc126_1595296725"/>
-      <w:bookmarkStart w:id="15" w:name="_Toc166057208"/>
-      <w:bookmarkEnd w:id="14"/>
-      <w:r>
-        <w:rPr>
+      <w:r>
+        <w:rPr/>
+      </w:r>
+      <w:r>
+        <w:br w:type="page"/>
+      </w:r>
+    </w:p>
+    <w:p>
+      <w:pPr>
+        <w:pStyle w:val="Ttulo3"/>
+        <w:rPr>
+          <w:b/>
           <w:b/>
           <w:bCs/>
         </w:rPr>
+      </w:pPr>
+      <w:bookmarkStart w:id="16" w:name="__RefHeading___Toc126_1595296725"/>
+      <w:bookmarkStart w:id="17" w:name="_Toc166057208"/>
+      <w:bookmarkEnd w:id="16"/>
+      <w:r>
+        <w:rPr>
+          <w:b/>
+          <w:bCs/>
+        </w:rPr>
         <w:t>Diagrama de colaboración de diseño</w:t>
       </w:r>
-      <w:bookmarkEnd w:id="15"/>
-    </w:p>
-    <w:p/>
-    <w:p>
-      <w:pPr>
+      <w:bookmarkEnd w:id="17"/>
+    </w:p>
+    <w:p>
+      <w:pPr>
+        <w:pStyle w:val="Normal"/>
+        <w:rPr/>
+      </w:pPr>
+      <w:r>
+        <w:rPr/>
+      </w:r>
+    </w:p>
+    <w:p>
+      <w:pPr>
+        <w:pStyle w:val="Normal"/>
         <w:jc w:val="both"/>
-      </w:pPr>
-      <w:r>
-        <w:rPr>
-          <w:noProof/>
-        </w:rPr>
-        <w:lastRenderedPageBreak/>
+        <w:rPr/>
+      </w:pPr>
+      <w:r>
+        <w:rPr/>
         <w:drawing>
-          <wp:inline distT="0" distB="0" distL="0" distR="0" wp14:anchorId="3460E718" wp14:editId="12E1AD2F">
+          <wp:inline distT="0" distB="0" distL="0" distR="0">
             <wp:extent cx="6188710" cy="2820035"/>
-            <wp:effectExtent l="0" t="0" r="2540" b="0"/>
-            <wp:docPr id="2086270552" name="Imagen 5" descr="Interfaz de usuario gráfica, Aplicación&#10;&#10;Descripción generada automáticamente"/>
+            <wp:effectExtent l="0" t="0" r="0" b="0"/>
+            <wp:docPr id="5" name="Imagen 5" descr="Interfaz de usuario gráfica, Aplicación&#10;&#10;Descripción generada automáticamente"/>
             <wp:cNvGraphicFramePr>
               <a:graphicFrameLocks xmlns:a="http://schemas.openxmlformats.org/drawingml/2006/main" noChangeAspect="1"/>
             </wp:cNvGraphicFramePr>
@@ -1001,22 +974,18 @@
               <a:graphicData uri="http://schemas.openxmlformats.org/drawingml/2006/picture">
                 <pic:pic xmlns:pic="http://schemas.openxmlformats.org/drawingml/2006/picture">
                   <pic:nvPicPr>
-                    <pic:cNvPr id="2086270552" name="Imagen 5" descr="Interfaz de usuario gráfica, Aplicación&#10;&#10;Descripción generada automáticamente"/>
-                    <pic:cNvPicPr/>
+                    <pic:cNvPr id="5" name="Imagen 5" descr="Interfaz de usuario gráfica, Aplicación&#10;&#10;Descripción generada automáticamente"/>
+                    <pic:cNvPicPr>
+                      <a:picLocks noChangeAspect="1" noChangeArrowheads="1"/>
+                    </pic:cNvPicPr>
                   </pic:nvPicPr>
                   <pic:blipFill>
-                    <a:blip r:embed="rId9">
-                      <a:extLst>
-                        <a:ext uri="{28A0092B-C50C-407E-A947-70E740481C1C}">
-                          <a14:useLocalDpi xmlns:a14="http://schemas.microsoft.com/office/drawing/2010/main" val="0"/>
-                        </a:ext>
-                      </a:extLst>
-                    </a:blip>
+                    <a:blip r:embed="rId6"/>
                     <a:stretch>
                       <a:fillRect/>
                     </a:stretch>
                   </pic:blipFill>
-                  <pic:spPr>
+                  <pic:spPr bwMode="auto">
                     <a:xfrm>
                       <a:off x="0" y="0"/>
                       <a:ext cx="6188710" cy="2820035"/>
@@ -1035,28 +1004,33 @@
     <w:p>
       <w:pPr>
         <w:pStyle w:val="Ttulo2"/>
-      </w:pPr>
-    </w:p>
-    <w:p>
-      <w:pPr>
+        <w:rPr/>
+      </w:pPr>
+      <w:r>
+        <w:rPr/>
+      </w:r>
+    </w:p>
+    <w:p>
+      <w:pPr>
+        <w:pStyle w:val="Normal"/>
         <w:jc w:val="both"/>
-      </w:pPr>
+        <w:rPr/>
+      </w:pPr>
+      <w:r>
+        <w:rPr/>
+      </w:r>
     </w:p>
     <w:p>
       <w:pPr>
         <w:pStyle w:val="Ttulo2"/>
-      </w:pPr>
-      <w:bookmarkStart w:id="16" w:name="__RefHeading___Toc134_1595296725"/>
-      <w:bookmarkStart w:id="17" w:name="_Toc166057210"/>
-      <w:bookmarkEnd w:id="16"/>
-      <w:r>
-        <w:t>7.2.3. CU</w:t>
-      </w:r>
-      <w:r>
-        <w:t>32</w:t>
-      </w:r>
-      <w:r>
-        <w:t xml:space="preserve"> – </w:t>
+        <w:rPr/>
+      </w:pPr>
+      <w:bookmarkStart w:id="18" w:name="__RefHeading___Toc134_1595296725"/>
+      <w:bookmarkStart w:id="19" w:name="_Toc166057210"/>
+      <w:bookmarkEnd w:id="18"/>
+      <w:r>
+        <w:rPr/>
+        <w:t xml:space="preserve">7.2.3. CU32 – </w:t>
       </w:r>
       <w:r>
         <w:rPr>
@@ -1065,19 +1039,28 @@
         </w:rPr>
         <w:t>Crear tareas asociadas a petición</w:t>
       </w:r>
-      <w:bookmarkEnd w:id="17"/>
-    </w:p>
-    <w:p/>
+      <w:bookmarkEnd w:id="19"/>
+    </w:p>
+    <w:p>
+      <w:pPr>
+        <w:pStyle w:val="Normal"/>
+        <w:rPr/>
+      </w:pPr>
+      <w:r>
+        <w:rPr/>
+      </w:r>
+    </w:p>
     <w:p>
       <w:pPr>
         <w:pStyle w:val="Ttulo3"/>
         <w:rPr>
           <w:b/>
+          <w:b/>
           <w:bCs/>
         </w:rPr>
       </w:pPr>
-      <w:bookmarkStart w:id="18" w:name="__RefHeading___Toc136_1595296725"/>
-      <w:bookmarkEnd w:id="18"/>
+      <w:bookmarkStart w:id="20" w:name="__RefHeading___Toc136_1595296725"/>
+      <w:bookmarkEnd w:id="20"/>
       <w:r>
         <w:rPr>
           <w:b/>
@@ -1086,17 +1069,27 @@
         <w:t>Diagrama de secuencia del sistema</w:t>
       </w:r>
     </w:p>
-    <w:p/>
-    <w:p>
-      <w:r>
-        <w:rPr>
-          <w:noProof/>
-        </w:rPr>
+    <w:p>
+      <w:pPr>
+        <w:pStyle w:val="Normal"/>
+        <w:rPr/>
+      </w:pPr>
+      <w:r>
+        <w:rPr/>
+      </w:r>
+    </w:p>
+    <w:p>
+      <w:pPr>
+        <w:pStyle w:val="Normal"/>
+        <w:rPr/>
+      </w:pPr>
+      <w:r>
+        <w:rPr/>
         <w:drawing>
-          <wp:inline distT="0" distB="0" distL="0" distR="0" wp14:anchorId="59D21727" wp14:editId="7237BBF3">
-            <wp:extent cx="6188710" cy="4153535"/>
-            <wp:effectExtent l="0" t="0" r="2540" b="0"/>
-            <wp:docPr id="616776064" name="Imagen 6" descr="Interfaz de usuario gráfica&#10;&#10;Descripción generada automáticamente"/>
+          <wp:inline distT="0" distB="0" distL="0" distR="0">
+            <wp:extent cx="5057140" cy="3394075"/>
+            <wp:effectExtent l="0" t="0" r="0" b="0"/>
+            <wp:docPr id="6" name="Imagen 6" descr="Interfaz de usuario gráfica&#10;&#10;Descripción generada automáticamente"/>
             <wp:cNvGraphicFramePr>
               <a:graphicFrameLocks xmlns:a="http://schemas.openxmlformats.org/drawingml/2006/main" noChangeAspect="1"/>
             </wp:cNvGraphicFramePr>
@@ -1104,25 +1097,21 @@
               <a:graphicData uri="http://schemas.openxmlformats.org/drawingml/2006/picture">
                 <pic:pic xmlns:pic="http://schemas.openxmlformats.org/drawingml/2006/picture">
                   <pic:nvPicPr>
-                    <pic:cNvPr id="616776064" name="Imagen 6" descr="Interfaz de usuario gráfica&#10;&#10;Descripción generada automáticamente"/>
-                    <pic:cNvPicPr/>
+                    <pic:cNvPr id="6" name="Imagen 6" descr="Interfaz de usuario gráfica&#10;&#10;Descripción generada automáticamente"/>
+                    <pic:cNvPicPr>
+                      <a:picLocks noChangeAspect="1" noChangeArrowheads="1"/>
+                    </pic:cNvPicPr>
                   </pic:nvPicPr>
                   <pic:blipFill>
-                    <a:blip r:embed="rId10">
-                      <a:extLst>
-                        <a:ext uri="{28A0092B-C50C-407E-A947-70E740481C1C}">
-                          <a14:useLocalDpi xmlns:a14="http://schemas.microsoft.com/office/drawing/2010/main" val="0"/>
-                        </a:ext>
-                      </a:extLst>
-                    </a:blip>
+                    <a:blip r:embed="rId7"/>
                     <a:stretch>
                       <a:fillRect/>
                     </a:stretch>
                   </pic:blipFill>
-                  <pic:spPr>
+                  <pic:spPr bwMode="auto">
                     <a:xfrm>
                       <a:off x="0" y="0"/>
-                      <a:ext cx="6188710" cy="4153535"/>
+                      <a:ext cx="5057140" cy="3394075"/>
                     </a:xfrm>
                     <a:prstGeom prst="rect">
                       <a:avLst/>
@@ -1140,20 +1129,28 @@
         <w:pStyle w:val="Ttulo3"/>
         <w:rPr>
           <w:b/>
+          <w:b/>
           <w:bCs/>
         </w:rPr>
       </w:pPr>
+      <w:r>
+        <w:rPr>
+          <w:b/>
+          <w:bCs/>
+        </w:rPr>
+      </w:r>
     </w:p>
     <w:p>
       <w:pPr>
         <w:pStyle w:val="Ttulo3"/>
         <w:rPr>
           <w:b/>
+          <w:b/>
           <w:bCs/>
         </w:rPr>
       </w:pPr>
-      <w:bookmarkStart w:id="19" w:name="__RefHeading___Toc138_1595296725"/>
-      <w:bookmarkEnd w:id="19"/>
+      <w:bookmarkStart w:id="21" w:name="__RefHeading___Toc138_1595296725"/>
+      <w:bookmarkEnd w:id="21"/>
       <w:r>
         <w:rPr>
           <w:b/>
@@ -1164,22 +1161,27 @@
     </w:p>
     <w:p>
       <w:pPr>
+        <w:pStyle w:val="Normal"/>
         <w:jc w:val="both"/>
-      </w:pPr>
-    </w:p>
-    <w:p>
-      <w:pPr>
+        <w:rPr/>
+      </w:pPr>
+      <w:r>
+        <w:rPr/>
+      </w:r>
+    </w:p>
+    <w:p>
+      <w:pPr>
+        <w:pStyle w:val="Normal"/>
         <w:jc w:val="both"/>
-      </w:pPr>
-      <w:r>
-        <w:rPr>
-          <w:noProof/>
-        </w:rPr>
+        <w:rPr/>
+      </w:pPr>
+      <w:r>
+        <w:rPr/>
         <w:drawing>
-          <wp:inline distT="0" distB="0" distL="0" distR="0" wp14:anchorId="0462CDCA" wp14:editId="2F8974D0">
+          <wp:inline distT="0" distB="0" distL="0" distR="0">
             <wp:extent cx="6188710" cy="1782445"/>
-            <wp:effectExtent l="0" t="0" r="2540" b="8255"/>
-            <wp:docPr id="479035842" name="Imagen 7" descr="Interfaz de usuario gráfica, Aplicación&#10;&#10;Descripción generada automáticamente"/>
+            <wp:effectExtent l="0" t="0" r="0" b="0"/>
+            <wp:docPr id="7" name="Imagen 7" descr="Interfaz de usuario gráfica, Aplicación&#10;&#10;Descripción generada automáticamente"/>
             <wp:cNvGraphicFramePr>
               <a:graphicFrameLocks xmlns:a="http://schemas.openxmlformats.org/drawingml/2006/main" noChangeAspect="1"/>
             </wp:cNvGraphicFramePr>
@@ -1187,22 +1189,18 @@
               <a:graphicData uri="http://schemas.openxmlformats.org/drawingml/2006/picture">
                 <pic:pic xmlns:pic="http://schemas.openxmlformats.org/drawingml/2006/picture">
                   <pic:nvPicPr>
-                    <pic:cNvPr id="479035842" name="Imagen 7" descr="Interfaz de usuario gráfica, Aplicación&#10;&#10;Descripción generada automáticamente"/>
-                    <pic:cNvPicPr/>
+                    <pic:cNvPr id="7" name="Imagen 7" descr="Interfaz de usuario gráfica, Aplicación&#10;&#10;Descripción generada automáticamente"/>
+                    <pic:cNvPicPr>
+                      <a:picLocks noChangeAspect="1" noChangeArrowheads="1"/>
+                    </pic:cNvPicPr>
                   </pic:nvPicPr>
                   <pic:blipFill>
-                    <a:blip r:embed="rId11" cstate="print">
-                      <a:extLst>
-                        <a:ext uri="{28A0092B-C50C-407E-A947-70E740481C1C}">
-                          <a14:useLocalDpi xmlns:a14="http://schemas.microsoft.com/office/drawing/2010/main" val="0"/>
-                        </a:ext>
-                      </a:extLst>
-                    </a:blip>
+                    <a:blip r:embed="rId8"/>
                     <a:stretch>
                       <a:fillRect/>
                     </a:stretch>
                   </pic:blipFill>
-                  <pic:spPr>
+                  <pic:spPr bwMode="auto">
                     <a:xfrm>
                       <a:off x="0" y="0"/>
                       <a:ext cx="6188710" cy="1782445"/>
@@ -1220,28 +1218,34 @@
     </w:p>
     <w:p>
       <w:pPr>
+        <w:pStyle w:val="Normal"/>
         <w:jc w:val="both"/>
-      </w:pPr>
-    </w:p>
-    <w:p>
-      <w:pPr>
+        <w:rPr/>
+      </w:pPr>
+      <w:r>
+        <w:rPr/>
+      </w:r>
+    </w:p>
+    <w:p>
+      <w:pPr>
+        <w:pStyle w:val="Normal"/>
         <w:jc w:val="both"/>
-      </w:pPr>
+        <w:rPr/>
+      </w:pPr>
+      <w:r>
+        <w:rPr/>
+      </w:r>
     </w:p>
     <w:p>
       <w:pPr>
         <w:pStyle w:val="Ttulo2"/>
-      </w:pPr>
-      <w:bookmarkStart w:id="20" w:name="__RefHeading___Toc140_1595296725"/>
-      <w:bookmarkEnd w:id="20"/>
-      <w:r>
-        <w:t>7.2.4. CU4</w:t>
-      </w:r>
-      <w:r>
-        <w:t>6</w:t>
-      </w:r>
-      <w:r>
-        <w:t xml:space="preserve"> – </w:t>
+        <w:rPr/>
+      </w:pPr>
+      <w:bookmarkStart w:id="22" w:name="__RefHeading___Toc140_1595296725"/>
+      <w:bookmarkEnd w:id="22"/>
+      <w:r>
+        <w:rPr/>
+        <w:t xml:space="preserve">7.2.4. CU46 – </w:t>
       </w:r>
       <w:r>
         <w:rPr>
@@ -1251,17 +1255,26 @@
         <w:t>Borrar usuarios cliente</w:t>
       </w:r>
     </w:p>
-    <w:p/>
+    <w:p>
+      <w:pPr>
+        <w:pStyle w:val="Normal"/>
+        <w:rPr/>
+      </w:pPr>
+      <w:r>
+        <w:rPr/>
+      </w:r>
+    </w:p>
     <w:p>
       <w:pPr>
         <w:pStyle w:val="Ttulo3"/>
         <w:rPr>
           <w:b/>
+          <w:b/>
           <w:bCs/>
         </w:rPr>
       </w:pPr>
-      <w:bookmarkStart w:id="21" w:name="__RefHeading___Toc142_1595296725"/>
-      <w:bookmarkEnd w:id="21"/>
+      <w:bookmarkStart w:id="23" w:name="__RefHeading___Toc142_1595296725"/>
+      <w:bookmarkEnd w:id="23"/>
       <w:r>
         <w:rPr>
           <w:b/>
@@ -1270,17 +1283,27 @@
         <w:t>Diagrama de secuencia del sistema</w:t>
       </w:r>
     </w:p>
-    <w:p/>
-    <w:p>
-      <w:r>
-        <w:rPr>
-          <w:noProof/>
-        </w:rPr>
+    <w:p>
+      <w:pPr>
+        <w:pStyle w:val="Normal"/>
+        <w:rPr/>
+      </w:pPr>
+      <w:r>
+        <w:rPr/>
+      </w:r>
+    </w:p>
+    <w:p>
+      <w:pPr>
+        <w:pStyle w:val="Normal"/>
+        <w:rPr/>
+      </w:pPr>
+      <w:r>
+        <w:rPr/>
         <w:drawing>
-          <wp:inline distT="0" distB="0" distL="0" distR="0" wp14:anchorId="639E1E7D" wp14:editId="2A6D8854">
+          <wp:inline distT="0" distB="0" distL="0" distR="0">
             <wp:extent cx="6188710" cy="4068445"/>
-            <wp:effectExtent l="0" t="0" r="2540" b="8255"/>
-            <wp:docPr id="577603305" name="Imagen 8" descr="Interfaz de usuario gráfica, Texto, Aplicación, Correo electrónico&#10;&#10;Descripción generada automáticamente"/>
+            <wp:effectExtent l="0" t="0" r="0" b="0"/>
+            <wp:docPr id="8" name="Imagen 8" descr="Interfaz de usuario gráfica, Texto, Aplicación, Correo electrónico&#10;&#10;Descripción generada automáticamente"/>
             <wp:cNvGraphicFramePr>
               <a:graphicFrameLocks xmlns:a="http://schemas.openxmlformats.org/drawingml/2006/main" noChangeAspect="1"/>
             </wp:cNvGraphicFramePr>
@@ -1288,22 +1311,18 @@
               <a:graphicData uri="http://schemas.openxmlformats.org/drawingml/2006/picture">
                 <pic:pic xmlns:pic="http://schemas.openxmlformats.org/drawingml/2006/picture">
                   <pic:nvPicPr>
-                    <pic:cNvPr id="577603305" name="Imagen 8" descr="Interfaz de usuario gráfica, Texto, Aplicación, Correo electrónico&#10;&#10;Descripción generada automáticamente"/>
-                    <pic:cNvPicPr/>
+                    <pic:cNvPr id="8" name="Imagen 8" descr="Interfaz de usuario gráfica, Texto, Aplicación, Correo electrónico&#10;&#10;Descripción generada automáticamente"/>
+                    <pic:cNvPicPr>
+                      <a:picLocks noChangeAspect="1" noChangeArrowheads="1"/>
+                    </pic:cNvPicPr>
                   </pic:nvPicPr>
                   <pic:blipFill>
-                    <a:blip r:embed="rId12">
-                      <a:extLst>
-                        <a:ext uri="{28A0092B-C50C-407E-A947-70E740481C1C}">
-                          <a14:useLocalDpi xmlns:a14="http://schemas.microsoft.com/office/drawing/2010/main" val="0"/>
-                        </a:ext>
-                      </a:extLst>
-                    </a:blip>
+                    <a:blip r:embed="rId9"/>
                     <a:stretch>
                       <a:fillRect/>
                     </a:stretch>
                   </pic:blipFill>
-                  <pic:spPr>
+                  <pic:spPr bwMode="auto">
                     <a:xfrm>
                       <a:off x="0" y="0"/>
                       <a:ext cx="6188710" cy="4068445"/>
@@ -1319,37 +1338,55 @@
         </w:drawing>
       </w:r>
     </w:p>
-    <w:p/>
+    <w:p>
+      <w:pPr>
+        <w:pStyle w:val="Normal"/>
+        <w:rPr/>
+      </w:pPr>
+      <w:r>
+        <w:rPr/>
+      </w:r>
+    </w:p>
     <w:p>
       <w:pPr>
         <w:pStyle w:val="Ttulo3"/>
         <w:rPr>
           <w:b/>
+          <w:b/>
           <w:bCs/>
         </w:rPr>
       </w:pPr>
-      <w:bookmarkStart w:id="22" w:name="__RefHeading___Toc144_1595296725"/>
-      <w:bookmarkEnd w:id="22"/>
+      <w:bookmarkStart w:id="24" w:name="__RefHeading___Toc144_1595296725"/>
+      <w:bookmarkEnd w:id="24"/>
       <w:r>
         <w:rPr>
           <w:b/>
           <w:bCs/>
         </w:rPr>
-        <w:lastRenderedPageBreak/>
         <w:t>Diagrama de colaboración de diseño</w:t>
       </w:r>
     </w:p>
-    <w:p/>
-    <w:p>
-      <w:r>
-        <w:rPr>
-          <w:noProof/>
-        </w:rPr>
+    <w:p>
+      <w:pPr>
+        <w:pStyle w:val="Normal"/>
+        <w:rPr/>
+      </w:pPr>
+      <w:r>
+        <w:rPr/>
+      </w:r>
+    </w:p>
+    <w:p>
+      <w:pPr>
+        <w:pStyle w:val="Normal"/>
+        <w:rPr/>
+      </w:pPr>
+      <w:r>
+        <w:rPr/>
         <w:drawing>
-          <wp:inline distT="0" distB="0" distL="0" distR="0" wp14:anchorId="4DAC0544" wp14:editId="3D2780EA">
+          <wp:inline distT="0" distB="0" distL="0" distR="0">
             <wp:extent cx="6188710" cy="2560955"/>
-            <wp:effectExtent l="0" t="0" r="2540" b="0"/>
-            <wp:docPr id="221650621" name="Imagen 9" descr="Interfaz de usuario gráfica, Aplicación&#10;&#10;Descripción generada automáticamente"/>
+            <wp:effectExtent l="0" t="0" r="0" b="0"/>
+            <wp:docPr id="9" name="Imagen 9" descr="Interfaz de usuario gráfica, Aplicación&#10;&#10;Descripción generada automáticamente"/>
             <wp:cNvGraphicFramePr>
               <a:graphicFrameLocks xmlns:a="http://schemas.openxmlformats.org/drawingml/2006/main" noChangeAspect="1"/>
             </wp:cNvGraphicFramePr>
@@ -1357,22 +1394,18 @@
               <a:graphicData uri="http://schemas.openxmlformats.org/drawingml/2006/picture">
                 <pic:pic xmlns:pic="http://schemas.openxmlformats.org/drawingml/2006/picture">
                   <pic:nvPicPr>
-                    <pic:cNvPr id="221650621" name="Imagen 9" descr="Interfaz de usuario gráfica, Aplicación&#10;&#10;Descripción generada automáticamente"/>
-                    <pic:cNvPicPr/>
+                    <pic:cNvPr id="9" name="Imagen 9" descr="Interfaz de usuario gráfica, Aplicación&#10;&#10;Descripción generada automáticamente"/>
+                    <pic:cNvPicPr>
+                      <a:picLocks noChangeAspect="1" noChangeArrowheads="1"/>
+                    </pic:cNvPicPr>
                   </pic:nvPicPr>
                   <pic:blipFill>
-                    <a:blip r:embed="rId13">
-                      <a:extLst>
-                        <a:ext uri="{28A0092B-C50C-407E-A947-70E740481C1C}">
-                          <a14:useLocalDpi xmlns:a14="http://schemas.microsoft.com/office/drawing/2010/main" val="0"/>
-                        </a:ext>
-                      </a:extLst>
-                    </a:blip>
+                    <a:blip r:embed="rId10"/>
                     <a:stretch>
                       <a:fillRect/>
                     </a:stretch>
                   </pic:blipFill>
-                  <pic:spPr>
+                  <pic:spPr bwMode="auto">
                     <a:xfrm>
                       <a:off x="0" y="0"/>
                       <a:ext cx="6188710" cy="2560955"/>
@@ -1388,25 +1421,48 @@
         </w:drawing>
       </w:r>
     </w:p>
-    <w:p/>
-    <w:p/>
+    <w:p>
+      <w:pPr>
+        <w:pStyle w:val="Normal"/>
+        <w:rPr/>
+      </w:pPr>
+      <w:r>
+        <w:rPr/>
+      </w:r>
+    </w:p>
+    <w:p>
+      <w:pPr>
+        <w:pStyle w:val="Normal"/>
+        <w:widowControl/>
+        <w:suppressAutoHyphens w:val="true"/>
+        <w:bidi w:val="0"/>
+        <w:spacing w:lineRule="auto" w:line="259" w:before="0" w:after="160"/>
+        <w:jc w:val="left"/>
+        <w:rPr/>
+      </w:pPr>
+      <w:r>
+        <w:rPr/>
+      </w:r>
+    </w:p>
     <w:sectPr>
+      <w:type w:val="nextPage"/>
       <w:pgSz w:w="11906" w:h="16838"/>
-      <w:pgMar w:top="1440" w:right="1080" w:bottom="1440" w:left="1080" w:header="0" w:footer="0" w:gutter="0"/>
-      <w:cols w:space="720"/>
-      <w:formProt w:val="0"/>
-      <w:docGrid w:linePitch="360" w:charSpace="4096"/>
+      <w:pgMar w:left="1080" w:right="1080" w:header="0" w:top="1440" w:footer="0" w:bottom="1440" w:gutter="0"/>
+      <w:pgNumType w:fmt="decimal"/>
+      <w:formProt w:val="false"/>
+      <w:textDirection w:val="lrTb"/>
+      <w:docGrid w:type="default" w:linePitch="360" w:charSpace="8192"/>
     </w:sectPr>
   </w:body>
 </w:document>
 </file>
 
 <file path=word/styles.xml><?xml version="1.0" encoding="utf-8"?>
-<w:styles xmlns:mc="http://schemas.openxmlformats.org/markup-compatibility/2006" xmlns:r="http://schemas.openxmlformats.org/officeDocument/2006/relationships" xmlns:w="http://schemas.openxmlformats.org/wordprocessingml/2006/main" xmlns:w14="http://schemas.microsoft.com/office/word/2010/wordml" xmlns:w15="http://schemas.microsoft.com/office/word/2012/wordml" xmlns:w16cex="http://schemas.microsoft.com/office/word/2018/wordml/cex" xmlns:w16cid="http://schemas.microsoft.com/office/word/2016/wordml/cid" xmlns:w16="http://schemas.microsoft.com/office/word/2018/wordml" xmlns:w16du="http://schemas.microsoft.com/office/word/2023/wordml/word16du" xmlns:w16sdtdh="http://schemas.microsoft.com/office/word/2020/wordml/sdtdatahash" xmlns:w16se="http://schemas.microsoft.com/office/word/2015/wordml/symex" mc:Ignorable="w14 w15 w16se w16cid w16 w16cex w16sdtdh w16du">
+<w:styles xmlns:w="http://schemas.openxmlformats.org/wordprocessingml/2006/main" xmlns:w14="http://schemas.microsoft.com/office/word/2010/wordml" xmlns:mc="http://schemas.openxmlformats.org/markup-compatibility/2006" mc:Ignorable="w14">
   <w:docDefaults>
     <w:rPrDefault>
       <w:rPr>
-        <w:rFonts w:asciiTheme="minorHAnsi" w:eastAsiaTheme="minorHAnsi" w:hAnsiTheme="minorHAnsi" w:cstheme="minorBidi"/>
+        <w:rFonts w:ascii="Calibri" w:hAnsi="Calibri" w:eastAsia="Calibri" w:cs="" w:asciiTheme="minorHAnsi" w:cstheme="minorBidi" w:eastAsiaTheme="minorHAnsi" w:hAnsiTheme="minorHAnsi"/>
         <w:sz w:val="22"/>
         <w:szCs w:val="22"/>
         <w:lang w:val="es-ES" w:eastAsia="en-US" w:bidi="ar-SA"/>
@@ -1414,21 +1470,21 @@
     </w:rPrDefault>
     <w:pPrDefault>
       <w:pPr>
-        <w:suppressAutoHyphens/>
+        <w:suppressAutoHyphens w:val="true"/>
       </w:pPr>
     </w:pPrDefault>
   </w:docDefaults>
   <w:latentStyles w:defLockedState="0" w:defUIPriority="99" w:defSemiHidden="0" w:defUnhideWhenUsed="0" w:defQFormat="0" w:count="376">
     <w:lsdException w:name="Normal" w:uiPriority="0" w:qFormat="1"/>
     <w:lsdException w:name="heading 1" w:uiPriority="9" w:qFormat="1"/>
-    <w:lsdException w:name="heading 2" w:semiHidden="1" w:uiPriority="9" w:unhideWhenUsed="1" w:qFormat="1"/>
-    <w:lsdException w:name="heading 3" w:semiHidden="1" w:uiPriority="9" w:unhideWhenUsed="1" w:qFormat="1"/>
-    <w:lsdException w:name="heading 4" w:semiHidden="1" w:uiPriority="9" w:unhideWhenUsed="1" w:qFormat="1"/>
-    <w:lsdException w:name="heading 5" w:semiHidden="1" w:uiPriority="9" w:unhideWhenUsed="1" w:qFormat="1"/>
-    <w:lsdException w:name="heading 6" w:semiHidden="1" w:uiPriority="9" w:unhideWhenUsed="1" w:qFormat="1"/>
-    <w:lsdException w:name="heading 7" w:semiHidden="1" w:uiPriority="9" w:unhideWhenUsed="1" w:qFormat="1"/>
-    <w:lsdException w:name="heading 8" w:semiHidden="1" w:uiPriority="9" w:unhideWhenUsed="1" w:qFormat="1"/>
-    <w:lsdException w:name="heading 9" w:semiHidden="1" w:uiPriority="9" w:unhideWhenUsed="1" w:qFormat="1"/>
+    <w:lsdException w:name="heading 2" w:uiPriority="9" w:semiHidden="1" w:unhideWhenUsed="1" w:qFormat="1"/>
+    <w:lsdException w:name="heading 3" w:uiPriority="9" w:semiHidden="1" w:unhideWhenUsed="1" w:qFormat="1"/>
+    <w:lsdException w:name="heading 4" w:uiPriority="9" w:semiHidden="1" w:unhideWhenUsed="1" w:qFormat="1"/>
+    <w:lsdException w:name="heading 5" w:uiPriority="9" w:semiHidden="1" w:unhideWhenUsed="1" w:qFormat="1"/>
+    <w:lsdException w:name="heading 6" w:uiPriority="9" w:semiHidden="1" w:unhideWhenUsed="1" w:qFormat="1"/>
+    <w:lsdException w:name="heading 7" w:uiPriority="9" w:semiHidden="1" w:unhideWhenUsed="1" w:qFormat="1"/>
+    <w:lsdException w:name="heading 8" w:uiPriority="9" w:semiHidden="1" w:unhideWhenUsed="1" w:qFormat="1"/>
+    <w:lsdException w:name="heading 9" w:uiPriority="9" w:semiHidden="1" w:unhideWhenUsed="1" w:qFormat="1"/>
     <w:lsdException w:name="index 1" w:semiHidden="1" w:unhideWhenUsed="1"/>
     <w:lsdException w:name="index 2" w:semiHidden="1" w:unhideWhenUsed="1"/>
     <w:lsdException w:name="index 3" w:semiHidden="1" w:unhideWhenUsed="1"/>
@@ -1438,22 +1494,22 @@
     <w:lsdException w:name="index 7" w:semiHidden="1" w:unhideWhenUsed="1"/>
     <w:lsdException w:name="index 8" w:semiHidden="1" w:unhideWhenUsed="1"/>
     <w:lsdException w:name="index 9" w:semiHidden="1" w:unhideWhenUsed="1"/>
-    <w:lsdException w:name="toc 1" w:semiHidden="1" w:uiPriority="39" w:unhideWhenUsed="1"/>
-    <w:lsdException w:name="toc 2" w:semiHidden="1" w:uiPriority="39" w:unhideWhenUsed="1"/>
-    <w:lsdException w:name="toc 3" w:semiHidden="1" w:uiPriority="39" w:unhideWhenUsed="1"/>
-    <w:lsdException w:name="toc 4" w:semiHidden="1" w:uiPriority="39" w:unhideWhenUsed="1"/>
-    <w:lsdException w:name="toc 5" w:semiHidden="1" w:uiPriority="39" w:unhideWhenUsed="1"/>
-    <w:lsdException w:name="toc 6" w:semiHidden="1" w:uiPriority="39" w:unhideWhenUsed="1"/>
-    <w:lsdException w:name="toc 7" w:semiHidden="1" w:uiPriority="39" w:unhideWhenUsed="1"/>
-    <w:lsdException w:name="toc 8" w:semiHidden="1" w:uiPriority="39" w:unhideWhenUsed="1"/>
-    <w:lsdException w:name="toc 9" w:semiHidden="1" w:uiPriority="39" w:unhideWhenUsed="1"/>
+    <w:lsdException w:name="toc 1" w:uiPriority="39" w:semiHidden="1" w:unhideWhenUsed="1"/>
+    <w:lsdException w:name="toc 2" w:uiPriority="39" w:semiHidden="1" w:unhideWhenUsed="1"/>
+    <w:lsdException w:name="toc 3" w:uiPriority="39" w:semiHidden="1" w:unhideWhenUsed="1"/>
+    <w:lsdException w:name="toc 4" w:uiPriority="39" w:semiHidden="1" w:unhideWhenUsed="1"/>
+    <w:lsdException w:name="toc 5" w:uiPriority="39" w:semiHidden="1" w:unhideWhenUsed="1"/>
+    <w:lsdException w:name="toc 6" w:uiPriority="39" w:semiHidden="1" w:unhideWhenUsed="1"/>
+    <w:lsdException w:name="toc 7" w:uiPriority="39" w:semiHidden="1" w:unhideWhenUsed="1"/>
+    <w:lsdException w:name="toc 8" w:uiPriority="39" w:semiHidden="1" w:unhideWhenUsed="1"/>
+    <w:lsdException w:name="toc 9" w:uiPriority="39" w:semiHidden="1" w:unhideWhenUsed="1"/>
     <w:lsdException w:name="Normal Indent" w:semiHidden="1" w:unhideWhenUsed="1"/>
     <w:lsdException w:name="footnote text" w:semiHidden="1" w:unhideWhenUsed="1"/>
     <w:lsdException w:name="annotation text" w:semiHidden="1" w:unhideWhenUsed="1"/>
     <w:lsdException w:name="header" w:semiHidden="1" w:unhideWhenUsed="1"/>
     <w:lsdException w:name="footer" w:semiHidden="1" w:unhideWhenUsed="1"/>
     <w:lsdException w:name="index heading" w:semiHidden="1" w:unhideWhenUsed="1"/>
-    <w:lsdException w:name="caption" w:semiHidden="1" w:uiPriority="35" w:unhideWhenUsed="1" w:qFormat="1"/>
+    <w:lsdException w:name="caption" w:uiPriority="35" w:semiHidden="1" w:unhideWhenUsed="1" w:qFormat="1"/>
     <w:lsdException w:name="table of figures" w:semiHidden="1" w:unhideWhenUsed="1"/>
     <w:lsdException w:name="envelope address" w:semiHidden="1" w:unhideWhenUsed="1"/>
     <w:lsdException w:name="envelope return" w:semiHidden="1" w:unhideWhenUsed="1"/>
@@ -1484,7 +1540,7 @@
     <w:lsdException w:name="Title" w:uiPriority="10" w:qFormat="1"/>
     <w:lsdException w:name="Closing" w:semiHidden="1" w:unhideWhenUsed="1"/>
     <w:lsdException w:name="Signature" w:semiHidden="1" w:unhideWhenUsed="1"/>
-    <w:lsdException w:name="Default Paragraph Font" w:semiHidden="1" w:uiPriority="1" w:unhideWhenUsed="1"/>
+    <w:lsdException w:name="Default Paragraph Font" w:uiPriority="1" w:semiHidden="1" w:unhideWhenUsed="1"/>
     <w:lsdException w:name="Body Text" w:semiHidden="1" w:unhideWhenUsed="1"/>
     <w:lsdException w:name="Body Text Indent" w:semiHidden="1" w:unhideWhenUsed="1"/>
     <w:lsdException w:name="List Continue" w:semiHidden="1" w:unhideWhenUsed="1"/>
@@ -1684,8 +1740,8 @@
     <w:lsdException w:name="Subtle Reference" w:uiPriority="31" w:qFormat="1"/>
     <w:lsdException w:name="Intense Reference" w:uiPriority="32" w:qFormat="1"/>
     <w:lsdException w:name="Book Title" w:uiPriority="33" w:qFormat="1"/>
-    <w:lsdException w:name="Bibliography" w:semiHidden="1" w:uiPriority="37" w:unhideWhenUsed="1"/>
-    <w:lsdException w:name="TOC Heading" w:semiHidden="1" w:uiPriority="39" w:unhideWhenUsed="1" w:qFormat="1"/>
+    <w:lsdException w:name="Bibliography" w:uiPriority="37" w:semiHidden="1" w:unhideWhenUsed="1"/>
+    <w:lsdException w:name="TOC Heading" w:uiPriority="39" w:semiHidden="1" w:unhideWhenUsed="1" w:qFormat="1"/>
     <w:lsdException w:name="Plain Table 1" w:uiPriority="41"/>
     <w:lsdException w:name="Plain Table 2" w:uiPriority="42"/>
     <w:lsdException w:name="Plain Table 3" w:uiPriority="43"/>
@@ -1796,162 +1852,155 @@
     <w:lsdException w:name="Unresolved Mention" w:semiHidden="1" w:unhideWhenUsed="1"/>
     <w:lsdException w:name="Smart Link" w:semiHidden="1" w:unhideWhenUsed="1"/>
   </w:latentStyles>
-  <w:style w:type="paragraph" w:default="1" w:styleId="Normal">
+  <w:style w:type="paragraph" w:styleId="Normal" w:default="1">
     <w:name w:val="Normal"/>
     <w:qFormat/>
     <w:pPr>
-      <w:spacing w:after="160" w:line="259" w:lineRule="auto"/>
+      <w:widowControl/>
+      <w:suppressAutoHyphens w:val="true"/>
+      <w:bidi w:val="0"/>
+      <w:spacing w:lineRule="auto" w:line="259" w:before="0" w:after="160"/>
+      <w:jc w:val="left"/>
     </w:pPr>
+    <w:rPr>
+      <w:rFonts w:ascii="Calibri" w:hAnsi="Calibri" w:eastAsia="Calibri" w:cs="" w:asciiTheme="minorHAnsi" w:cstheme="minorBidi" w:eastAsiaTheme="minorHAnsi" w:hAnsiTheme="minorHAnsi"/>
+      <w:color w:val="auto"/>
+      <w:kern w:val="0"/>
+      <w:sz w:val="22"/>
+      <w:szCs w:val="22"/>
+      <w:lang w:val="es-ES" w:eastAsia="en-US" w:bidi="ar-SA"/>
+    </w:rPr>
   </w:style>
   <w:style w:type="paragraph" w:styleId="Ttulo1">
-    <w:name w:val="heading 1"/>
+    <w:name w:val="Heading 1"/>
     <w:basedOn w:val="Normal"/>
     <w:next w:val="Normal"/>
     <w:link w:val="Ttulo1Car"/>
     <w:uiPriority w:val="9"/>
     <w:qFormat/>
-    <w:rsid w:val="00137BCA"/>
+    <w:rsid w:val="00137bca"/>
     <w:pPr>
-      <w:keepNext/>
+      <w:keepNext w:val="true"/>
       <w:keepLines/>
       <w:spacing w:before="240" w:after="0"/>
       <w:outlineLvl w:val="0"/>
     </w:pPr>
     <w:rPr>
-      <w:rFonts w:asciiTheme="majorHAnsi" w:eastAsiaTheme="majorEastAsia" w:hAnsiTheme="majorHAnsi" w:cstheme="majorBidi"/>
+      <w:rFonts w:ascii="Calibri Light" w:hAnsi="Calibri Light" w:eastAsia="" w:cs="" w:asciiTheme="majorHAnsi" w:cstheme="majorBidi" w:eastAsiaTheme="majorEastAsia" w:hAnsiTheme="majorHAnsi"/>
       <w:color w:val="1F4E79" w:themeColor="accent1" w:themeShade="80"/>
       <w:sz w:val="32"/>
       <w:szCs w:val="32"/>
     </w:rPr>
   </w:style>
   <w:style w:type="paragraph" w:styleId="Ttulo2">
-    <w:name w:val="heading 2"/>
+    <w:name w:val="Heading 2"/>
     <w:basedOn w:val="Normal"/>
     <w:next w:val="Normal"/>
     <w:link w:val="Ttulo2Car"/>
     <w:uiPriority w:val="9"/>
     <w:unhideWhenUsed/>
     <w:qFormat/>
-    <w:rsid w:val="00137BCA"/>
+    <w:rsid w:val="00137bca"/>
     <w:pPr>
-      <w:keepNext/>
+      <w:keepNext w:val="true"/>
       <w:keepLines/>
       <w:spacing w:before="40" w:after="0"/>
       <w:outlineLvl w:val="1"/>
     </w:pPr>
     <w:rPr>
-      <w:rFonts w:asciiTheme="majorHAnsi" w:eastAsiaTheme="majorEastAsia" w:hAnsiTheme="majorHAnsi" w:cstheme="majorBidi"/>
-      <w:color w:val="2E74B5" w:themeColor="accent1" w:themeShade="BF"/>
+      <w:rFonts w:ascii="Calibri Light" w:hAnsi="Calibri Light" w:eastAsia="" w:cs="" w:asciiTheme="majorHAnsi" w:cstheme="majorBidi" w:eastAsiaTheme="majorEastAsia" w:hAnsiTheme="majorHAnsi"/>
+      <w:color w:val="2E74B5" w:themeColor="accent1" w:themeShade="bf"/>
       <w:sz w:val="26"/>
       <w:szCs w:val="26"/>
     </w:rPr>
   </w:style>
   <w:style w:type="paragraph" w:styleId="Ttulo3">
-    <w:name w:val="heading 3"/>
+    <w:name w:val="Heading 3"/>
     <w:basedOn w:val="Normal"/>
     <w:next w:val="Normal"/>
     <w:link w:val="Ttulo3Car"/>
     <w:uiPriority w:val="9"/>
     <w:unhideWhenUsed/>
     <w:qFormat/>
-    <w:rsid w:val="00A55857"/>
+    <w:rsid w:val="00a55857"/>
     <w:pPr>
-      <w:keepNext/>
+      <w:keepNext w:val="true"/>
       <w:keepLines/>
       <w:spacing w:before="40" w:after="0"/>
       <w:outlineLvl w:val="2"/>
     </w:pPr>
     <w:rPr>
-      <w:rFonts w:asciiTheme="majorHAnsi" w:eastAsiaTheme="majorEastAsia" w:hAnsiTheme="majorHAnsi" w:cstheme="majorBidi"/>
-      <w:color w:val="1F4D78" w:themeColor="accent1" w:themeShade="7F"/>
+      <w:rFonts w:ascii="Calibri Light" w:hAnsi="Calibri Light" w:eastAsia="" w:cs="" w:asciiTheme="majorHAnsi" w:cstheme="majorBidi" w:eastAsiaTheme="majorEastAsia" w:hAnsiTheme="majorHAnsi"/>
+      <w:color w:val="1F4D78" w:themeColor="accent1" w:themeShade="7f"/>
       <w:sz w:val="24"/>
       <w:szCs w:val="24"/>
     </w:rPr>
   </w:style>
-  <w:style w:type="character" w:default="1" w:styleId="Fuentedeprrafopredeter">
+  <w:style w:type="character" w:styleId="DefaultParagraphFont" w:default="1">
     <w:name w:val="Default Paragraph Font"/>
     <w:uiPriority w:val="1"/>
     <w:semiHidden/>
     <w:unhideWhenUsed/>
-  </w:style>
-  <w:style w:type="table" w:default="1" w:styleId="Tablanormal">
-    <w:name w:val="Normal Table"/>
-    <w:uiPriority w:val="99"/>
-    <w:semiHidden/>
-    <w:unhideWhenUsed/>
-    <w:tblPr>
-      <w:tblInd w:w="0" w:type="dxa"/>
-      <w:tblCellMar>
-        <w:top w:w="0" w:type="dxa"/>
-        <w:left w:w="108" w:type="dxa"/>
-        <w:bottom w:w="0" w:type="dxa"/>
-        <w:right w:w="108" w:type="dxa"/>
-      </w:tblCellMar>
-    </w:tblPr>
-  </w:style>
-  <w:style w:type="numbering" w:default="1" w:styleId="Sinlista">
-    <w:name w:val="No List"/>
-    <w:uiPriority w:val="99"/>
-    <w:semiHidden/>
-    <w:unhideWhenUsed/>
-  </w:style>
-  <w:style w:type="character" w:customStyle="1" w:styleId="Ttulo1Car">
+    <w:qFormat/>
+    <w:rPr/>
+  </w:style>
+  <w:style w:type="character" w:styleId="Ttulo1Car" w:customStyle="1">
     <w:name w:val="Título 1 Car"/>
-    <w:basedOn w:val="Fuentedeprrafopredeter"/>
+    <w:basedOn w:val="DefaultParagraphFont"/>
     <w:link w:val="Ttulo1"/>
     <w:uiPriority w:val="9"/>
     <w:qFormat/>
-    <w:rsid w:val="00137BCA"/>
+    <w:rsid w:val="00137bca"/>
     <w:rPr>
-      <w:rFonts w:asciiTheme="majorHAnsi" w:eastAsiaTheme="majorEastAsia" w:hAnsiTheme="majorHAnsi" w:cstheme="majorBidi"/>
+      <w:rFonts w:ascii="Calibri Light" w:hAnsi="Calibri Light" w:eastAsia="" w:cs="" w:asciiTheme="majorHAnsi" w:cstheme="majorBidi" w:eastAsiaTheme="majorEastAsia" w:hAnsiTheme="majorHAnsi"/>
       <w:color w:val="1F4E79" w:themeColor="accent1" w:themeShade="80"/>
       <w:sz w:val="32"/>
       <w:szCs w:val="32"/>
     </w:rPr>
   </w:style>
-  <w:style w:type="character" w:customStyle="1" w:styleId="Ttulo2Car">
+  <w:style w:type="character" w:styleId="Ttulo2Car" w:customStyle="1">
     <w:name w:val="Título 2 Car"/>
-    <w:basedOn w:val="Fuentedeprrafopredeter"/>
+    <w:basedOn w:val="DefaultParagraphFont"/>
     <w:link w:val="Ttulo2"/>
     <w:uiPriority w:val="9"/>
     <w:qFormat/>
-    <w:rsid w:val="00137BCA"/>
+    <w:rsid w:val="00137bca"/>
     <w:rPr>
-      <w:rFonts w:asciiTheme="majorHAnsi" w:eastAsiaTheme="majorEastAsia" w:hAnsiTheme="majorHAnsi" w:cstheme="majorBidi"/>
-      <w:color w:val="2E74B5" w:themeColor="accent1" w:themeShade="BF"/>
+      <w:rFonts w:ascii="Calibri Light" w:hAnsi="Calibri Light" w:eastAsia="" w:cs="" w:asciiTheme="majorHAnsi" w:cstheme="majorBidi" w:eastAsiaTheme="majorEastAsia" w:hAnsiTheme="majorHAnsi"/>
+      <w:color w:val="2E74B5" w:themeColor="accent1" w:themeShade="bf"/>
       <w:sz w:val="26"/>
       <w:szCs w:val="26"/>
     </w:rPr>
   </w:style>
-  <w:style w:type="character" w:customStyle="1" w:styleId="Destacado">
+  <w:style w:type="character" w:styleId="Destacado" w:customStyle="1">
     <w:name w:val="Destacado"/>
-    <w:basedOn w:val="Fuentedeprrafopredeter"/>
+    <w:basedOn w:val="DefaultParagraphFont"/>
     <w:uiPriority w:val="20"/>
     <w:qFormat/>
-    <w:rsid w:val="00137BCA"/>
+    <w:rsid w:val="00137bca"/>
     <w:rPr>
       <w:i/>
       <w:iCs/>
     </w:rPr>
   </w:style>
-  <w:style w:type="character" w:styleId="nfasisintenso">
+  <w:style w:type="character" w:styleId="IntenseEmphasis">
     <w:name w:val="Intense Emphasis"/>
-    <w:basedOn w:val="Fuentedeprrafopredeter"/>
+    <w:basedOn w:val="DefaultParagraphFont"/>
     <w:uiPriority w:val="21"/>
     <w:qFormat/>
-    <w:rsid w:val="00137BCA"/>
+    <w:rsid w:val="00137bca"/>
     <w:rPr>
       <w:i/>
       <w:iCs/>
       <w:color w:val="7F7F7F" w:themeColor="text1" w:themeTint="80"/>
     </w:rPr>
   </w:style>
-  <w:style w:type="character" w:styleId="Ttulodellibro">
+  <w:style w:type="character" w:styleId="BookTitle">
     <w:name w:val="Book Title"/>
-    <w:basedOn w:val="Fuentedeprrafopredeter"/>
+    <w:basedOn w:val="DefaultParagraphFont"/>
     <w:uiPriority w:val="33"/>
     <w:qFormat/>
-    <w:rsid w:val="00C94883"/>
+    <w:rsid w:val="00c94883"/>
     <w:rPr>
       <w:b/>
       <w:bCs/>
@@ -1960,65 +2009,110 @@
       <w:spacing w:val="5"/>
     </w:rPr>
   </w:style>
-  <w:style w:type="character" w:customStyle="1" w:styleId="Ttulo3Car">
+  <w:style w:type="character" w:styleId="Ttulo3Car" w:customStyle="1">
     <w:name w:val="Título 3 Car"/>
-    <w:basedOn w:val="Fuentedeprrafopredeter"/>
+    <w:basedOn w:val="DefaultParagraphFont"/>
     <w:link w:val="Ttulo3"/>
     <w:uiPriority w:val="9"/>
     <w:qFormat/>
-    <w:rsid w:val="00A55857"/>
+    <w:rsid w:val="00a55857"/>
     <w:rPr>
-      <w:rFonts w:asciiTheme="majorHAnsi" w:eastAsiaTheme="majorEastAsia" w:hAnsiTheme="majorHAnsi" w:cstheme="majorBidi"/>
-      <w:color w:val="1F4D78" w:themeColor="accent1" w:themeShade="7F"/>
+      <w:rFonts w:ascii="Calibri Light" w:hAnsi="Calibri Light" w:eastAsia="" w:cs="" w:asciiTheme="majorHAnsi" w:cstheme="majorBidi" w:eastAsiaTheme="majorEastAsia" w:hAnsiTheme="majorHAnsi"/>
+      <w:color w:val="1F4D78" w:themeColor="accent1" w:themeShade="7f"/>
       <w:sz w:val="24"/>
       <w:szCs w:val="24"/>
     </w:rPr>
   </w:style>
-  <w:style w:type="character" w:customStyle="1" w:styleId="EnlacedeInternet">
+  <w:style w:type="character" w:styleId="EnlacedeInternet" w:customStyle="1">
     <w:name w:val="Enlace de Internet"/>
-    <w:basedOn w:val="Fuentedeprrafopredeter"/>
+    <w:basedOn w:val="DefaultParagraphFont"/>
     <w:uiPriority w:val="99"/>
     <w:unhideWhenUsed/>
-    <w:rsid w:val="00CB747A"/>
+    <w:rsid w:val="00cb747a"/>
     <w:rPr>
       <w:color w:val="0563C1" w:themeColor="hyperlink"/>
       <w:u w:val="single"/>
     </w:rPr>
   </w:style>
-  <w:style w:type="character" w:customStyle="1" w:styleId="Enlacedelndice">
+  <w:style w:type="character" w:styleId="Enlacedelndice" w:customStyle="1">
     <w:name w:val="Enlace del índice"/>
     <w:qFormat/>
+    <w:rPr/>
   </w:style>
   <w:style w:type="paragraph" w:styleId="Ttulo">
-    <w:name w:val="Title"/>
+    <w:name w:val="Título"/>
     <w:basedOn w:val="Normal"/>
-    <w:next w:val="Textoindependiente"/>
+    <w:next w:val="Cuerpodetexto"/>
     <w:qFormat/>
     <w:pPr>
-      <w:keepNext/>
+      <w:keepNext w:val="true"/>
       <w:spacing w:before="240" w:after="120"/>
     </w:pPr>
     <w:rPr>
-      <w:rFonts w:ascii="Liberation Sans" w:eastAsia="Microsoft YaHei" w:hAnsi="Liberation Sans" w:cs="Arial"/>
+      <w:rFonts w:ascii="Liberation Sans" w:hAnsi="Liberation Sans" w:eastAsia="Microsoft YaHei" w:cs="Arial"/>
       <w:sz w:val="28"/>
       <w:szCs w:val="28"/>
     </w:rPr>
   </w:style>
-  <w:style w:type="paragraph" w:styleId="Textoindependiente">
+  <w:style w:type="paragraph" w:styleId="Cuerpodetexto">
     <w:name w:val="Body Text"/>
     <w:basedOn w:val="Normal"/>
     <w:pPr>
-      <w:spacing w:after="140" w:line="276" w:lineRule="auto"/>
+      <w:spacing w:lineRule="auto" w:line="276" w:before="0" w:after="140"/>
     </w:pPr>
+    <w:rPr/>
   </w:style>
   <w:style w:type="paragraph" w:styleId="Lista">
     <w:name w:val="List"/>
-    <w:basedOn w:val="Textoindependiente"/>
+    <w:basedOn w:val="Cuerpodetexto"/>
+    <w:pPr/>
     <w:rPr>
       <w:rFonts w:cs="Arial"/>
     </w:rPr>
   </w:style>
-  <w:style w:type="paragraph" w:styleId="Descripcin">
+  <w:style w:type="paragraph" w:styleId="Leyenda">
+    <w:name w:val="Caption"/>
+    <w:basedOn w:val="Normal"/>
+    <w:qFormat/>
+    <w:pPr>
+      <w:suppressLineNumbers/>
+      <w:spacing w:before="120" w:after="120"/>
+    </w:pPr>
+    <w:rPr>
+      <w:rFonts w:cs="Arial"/>
+      <w:i/>
+      <w:iCs/>
+      <w:sz w:val="24"/>
+      <w:szCs w:val="24"/>
+    </w:rPr>
+  </w:style>
+  <w:style w:type="paragraph" w:styleId="Ndice" w:customStyle="1">
+    <w:name w:val="Índice"/>
+    <w:basedOn w:val="Normal"/>
+    <w:qFormat/>
+    <w:pPr>
+      <w:suppressLineNumbers/>
+    </w:pPr>
+    <w:rPr>
+      <w:rFonts w:cs="Arial"/>
+    </w:rPr>
+  </w:style>
+  <w:style w:type="paragraph" w:styleId="Ttulogeneral">
+    <w:name w:val="Title"/>
+    <w:basedOn w:val="Normal"/>
+    <w:next w:val="Cuerpodetexto"/>
+    <w:qFormat/>
+    <w:pPr>
+      <w:keepNext w:val="true"/>
+      <w:spacing w:before="240" w:after="120"/>
+    </w:pPr>
+    <w:rPr>
+      <w:rFonts w:ascii="Liberation Sans" w:hAnsi="Liberation Sans" w:eastAsia="Microsoft YaHei" w:cs="Arial"/>
+      <w:sz w:val="28"/>
+      <w:szCs w:val="28"/>
+    </w:rPr>
+  </w:style>
+  <w:style w:type="paragraph" w:styleId="Caption">
     <w:name w:val="caption"/>
     <w:basedOn w:val="Normal"/>
     <w:qFormat/>
@@ -2034,82 +2128,78 @@
       <w:szCs w:val="24"/>
     </w:rPr>
   </w:style>
-  <w:style w:type="paragraph" w:customStyle="1" w:styleId="ndice">
-    <w:name w:val="Índice"/>
-    <w:basedOn w:val="Normal"/>
-    <w:qFormat/>
-    <w:pPr>
-      <w:suppressLineNumbers/>
-    </w:pPr>
-    <w:rPr>
-      <w:rFonts w:cs="Arial"/>
-    </w:rPr>
-  </w:style>
-  <w:style w:type="paragraph" w:styleId="Prrafodelista">
+  <w:style w:type="paragraph" w:styleId="ListParagraph">
     <w:name w:val="List Paragraph"/>
     <w:basedOn w:val="Normal"/>
     <w:uiPriority w:val="34"/>
     <w:qFormat/>
-    <w:rsid w:val="00137BCA"/>
+    <w:rsid w:val="00137bca"/>
     <w:pPr>
-      <w:ind w:left="720"/>
+      <w:spacing w:before="0" w:after="160"/>
+      <w:ind w:left="720" w:hanging="0"/>
       <w:contextualSpacing/>
     </w:pPr>
-  </w:style>
-  <w:style w:type="paragraph" w:styleId="TtuloTDC">
+    <w:rPr/>
+  </w:style>
+  <w:style w:type="paragraph" w:styleId="TOCHeading">
     <w:name w:val="TOC Heading"/>
     <w:basedOn w:val="Ttulo1"/>
     <w:next w:val="Normal"/>
     <w:uiPriority w:val="39"/>
     <w:unhideWhenUsed/>
     <w:qFormat/>
-    <w:rsid w:val="00CB747A"/>
+    <w:rsid w:val="00cb747a"/>
+    <w:pPr/>
     <w:rPr>
-      <w:color w:val="2E74B5" w:themeColor="accent1" w:themeShade="BF"/>
+      <w:color w:val="2E74B5" w:themeColor="accent1" w:themeShade="bf"/>
       <w:lang w:eastAsia="es-ES"/>
     </w:rPr>
   </w:style>
-  <w:style w:type="paragraph" w:styleId="TDC1">
-    <w:name w:val="toc 1"/>
+  <w:style w:type="paragraph" w:styleId="Sumario1">
+    <w:name w:val="TOC 1"/>
     <w:basedOn w:val="Normal"/>
     <w:next w:val="Normal"/>
     <w:autoRedefine/>
     <w:uiPriority w:val="39"/>
     <w:unhideWhenUsed/>
-    <w:rsid w:val="00CB747A"/>
+    <w:rsid w:val="00cb747a"/>
     <w:pPr>
-      <w:spacing w:after="100"/>
+      <w:spacing w:before="0" w:after="100"/>
     </w:pPr>
-  </w:style>
-  <w:style w:type="paragraph" w:styleId="TDC2">
-    <w:name w:val="toc 2"/>
+    <w:rPr/>
+  </w:style>
+  <w:style w:type="paragraph" w:styleId="Sumario2">
+    <w:name w:val="TOC 2"/>
     <w:basedOn w:val="Normal"/>
     <w:next w:val="Normal"/>
     <w:autoRedefine/>
     <w:uiPriority w:val="39"/>
     <w:unhideWhenUsed/>
-    <w:rsid w:val="00CB747A"/>
+    <w:rsid w:val="00cb747a"/>
     <w:pPr>
-      <w:spacing w:after="100"/>
-      <w:ind w:left="220"/>
+      <w:spacing w:before="0" w:after="100"/>
+      <w:ind w:left="220" w:hanging="0"/>
     </w:pPr>
-  </w:style>
-  <w:style w:type="paragraph" w:styleId="TDC3">
-    <w:name w:val="toc 3"/>
+    <w:rPr/>
+  </w:style>
+  <w:style w:type="paragraph" w:styleId="Sumario3">
+    <w:name w:val="TOC 3"/>
     <w:basedOn w:val="Normal"/>
     <w:next w:val="Normal"/>
     <w:autoRedefine/>
     <w:uiPriority w:val="39"/>
     <w:unhideWhenUsed/>
-    <w:rsid w:val="00CB747A"/>
+    <w:rsid w:val="00cb747a"/>
     <w:pPr>
-      <w:spacing w:after="100"/>
-      <w:ind w:left="440"/>
+      <w:spacing w:before="0" w:after="100"/>
+      <w:ind w:left="440" w:hanging="0"/>
     </w:pPr>
-  </w:style>
-  <w:style w:type="paragraph" w:styleId="Ttulodendice">
+    <w:rPr/>
+  </w:style>
+  <w:style w:type="paragraph" w:styleId="Indexheading">
     <w:name w:val="index heading"/>
-    <w:basedOn w:val="Ttulo"/>
+    <w:basedOn w:val="Ttulogeneral"/>
+    <w:qFormat/>
     <w:pPr>
       <w:suppressLineNumbers/>
     </w:pPr>
@@ -2120,23 +2210,47 @@
       <w:szCs w:val="32"/>
     </w:rPr>
   </w:style>
-  <w:style w:type="paragraph" w:styleId="Encabezadodelista">
+  <w:style w:type="paragraph" w:styleId="Toaheading">
     <w:name w:val="toa heading"/>
-    <w:basedOn w:val="Ttulodendice"/>
+    <w:basedOn w:val="Indexheading"/>
+    <w:qFormat/>
+    <w:pPr/>
+    <w:rPr/>
+  </w:style>
+  <w:style w:type="numbering" w:styleId="NoList" w:default="1">
+    <w:name w:val="No List"/>
+    <w:uiPriority w:val="99"/>
+    <w:semiHidden/>
+    <w:unhideWhenUsed/>
+    <w:qFormat/>
+  </w:style>
+  <w:style w:type="table" w:default="1" w:styleId="Tablanormal">
+    <w:name w:val="Normal Table"/>
+    <w:uiPriority w:val="99"/>
+    <w:semiHidden/>
+    <w:unhideWhenUsed/>
+    <w:tblPr>
+      <w:tblCellMar>
+        <w:top w:w="0" w:type="dxa"/>
+        <w:left w:w="108" w:type="dxa"/>
+        <w:bottom w:w="0" w:type="dxa"/>
+        <w:right w:w="108" w:type="dxa"/>
+      </w:tblCellMar>
+    </w:tblPr>
   </w:style>
   <w:style w:type="table" w:styleId="Tablaconcuadrcula">
     <w:name w:val="Table Grid"/>
     <w:basedOn w:val="Tablanormal"/>
     <w:uiPriority w:val="39"/>
-    <w:rsid w:val="007F33E0"/>
+    <w:rsid w:val="007f33e0"/>
     <w:tblPr>
       <w:tblBorders>
-        <w:top w:val="single" w:sz="4" w:space="0" w:color="auto"/>
-        <w:left w:val="single" w:sz="4" w:space="0" w:color="auto"/>
-        <w:bottom w:val="single" w:sz="4" w:space="0" w:color="auto"/>
-        <w:right w:val="single" w:sz="4" w:space="0" w:color="auto"/>
-        <w:insideH w:val="single" w:sz="4" w:space="0" w:color="auto"/>
-        <w:insideV w:val="single" w:sz="4" w:space="0" w:color="auto"/>
+        <w:top w:val="single" w:color="auto" w:sz="4" w:space="0"/>
+        <w:left w:val="single" w:color="auto" w:sz="4" w:space="0"/>
+        <w:bottom w:val="single" w:color="auto" w:sz="4" w:space="0"/>
+        <w:right w:val="single" w:color="auto" w:sz="4" w:space="0"/>
+        <w:insideH w:val="single" w:color="auto" w:sz="4" w:space="0"/>
+        <w:insideV w:val="single" w:color="auto" w:sz="4" w:space="0"/>
       </w:tblBorders>
     </w:tblPr>
   </w:style>

</xml_diff>